<commit_message>
5/11/2020 10:15 pm last
</commit_message>
<xml_diff>
--- a/Data Structures and Algorithms lab/Lab Task/Lab 4 (Insertion & Selection Sort)/Mohammad Ali Jinnah University.docx
+++ b/Data Structures and Algorithms lab/Lab Task/Lab 4 (Insertion & Selection Sort)/Mohammad Ali Jinnah University.docx
@@ -139,7 +139,16 @@
           <w:sz w:val="56"/>
           <w:u w:val="single"/>
         </w:rPr>
-        <w:t>Task 3</w:t>
+        <w:t xml:space="preserve">Task </w:t>
+      </w:r>
+      <w:r>
+        <w:rPr>
+          <w:rFonts w:ascii="Times New Roman" w:hAnsi="Times New Roman" w:cs="Times New Roman"/>
+          <w:b/>
+          <w:sz w:val="56"/>
+          <w:u w:val="single"/>
+        </w:rPr>
+        <w:t>4</w:t>
       </w:r>
     </w:p>
     <w:p>
@@ -349,7 +358,7 @@
           <w:sz w:val="32"/>
           <w:szCs w:val="32"/>
         </w:rPr>
-        <w:t>Bubble Sorting</w:t>
+        <w:t>Insertion &amp; Selection Sort</w:t>
       </w:r>
     </w:p>
     <w:p>
@@ -513,7 +522,7 @@
           <w:sz w:val="32"/>
           <w:szCs w:val="32"/>
         </w:rPr>
-        <w:t>Wednesday, October 28, 2020</w:t>
+        <w:t>Thursday, November 5, 2020</w:t>
       </w:r>
       <w:r>
         <w:rPr>
@@ -545,12 +554,4267 @@
           <w:sz w:val="28"/>
         </w:rPr>
       </w:pPr>
+    </w:p>
+    <w:p>
+      <w:pPr>
+        <w:rPr>
+          <w:rFonts w:ascii="Arial" w:hAnsi="Arial" w:cs="Arial"/>
+          <w:b/>
+          <w:color w:val="3C4043"/>
+          <w:spacing w:val="3"/>
+          <w:sz w:val="21"/>
+          <w:szCs w:val="21"/>
+        </w:rPr>
+      </w:pPr>
+      <w:r>
+        <w:rPr>
+          <w:rFonts w:ascii="Arial" w:hAnsi="Arial" w:cs="Arial"/>
+          <w:b/>
+          <w:color w:val="3C4043"/>
+          <w:spacing w:val="3"/>
+          <w:sz w:val="21"/>
+          <w:szCs w:val="21"/>
+        </w:rPr>
+        <w:lastRenderedPageBreak/>
+        <w:t>1</w:t>
+      </w:r>
+      <w:r>
+        <w:rPr>
+          <w:rFonts w:ascii="Arial" w:hAnsi="Arial" w:cs="Arial"/>
+          <w:b/>
+          <w:color w:val="3C4043"/>
+          <w:spacing w:val="3"/>
+          <w:sz w:val="21"/>
+          <w:szCs w:val="21"/>
+        </w:rPr>
+        <w:t>) Implement Insertion sort on following array [5</w:t>
+      </w:r>
+      <w:proofErr w:type="gramStart"/>
+      <w:r>
+        <w:rPr>
+          <w:rFonts w:ascii="Arial" w:hAnsi="Arial" w:cs="Arial"/>
+          <w:b/>
+          <w:color w:val="3C4043"/>
+          <w:spacing w:val="3"/>
+          <w:sz w:val="21"/>
+          <w:szCs w:val="21"/>
+        </w:rPr>
+        <w:t>,6,1,1,8,9,3,5</w:t>
+      </w:r>
+      <w:proofErr w:type="gramEnd"/>
+      <w:r>
+        <w:rPr>
+          <w:rFonts w:ascii="Arial" w:hAnsi="Arial" w:cs="Arial"/>
+          <w:b/>
+          <w:color w:val="3C4043"/>
+          <w:spacing w:val="3"/>
+          <w:sz w:val="21"/>
+          <w:szCs w:val="21"/>
+        </w:rPr>
+        <w:t>].</w:t>
+      </w:r>
+      <w:r>
+        <w:rPr>
+          <w:rFonts w:ascii="Arial" w:hAnsi="Arial" w:cs="Arial"/>
+          <w:b/>
+          <w:color w:val="3C4043"/>
+          <w:spacing w:val="3"/>
+          <w:sz w:val="21"/>
+          <w:szCs w:val="21"/>
+        </w:rPr>
+        <w:t xml:space="preserve"> </w:t>
+      </w:r>
+    </w:p>
+    <w:p>
+      <w:pPr>
+        <w:rPr>
+          <w:rFonts w:ascii="Times New Roman" w:hAnsi="Times New Roman" w:cs="Times New Roman"/>
+          <w:b/>
+          <w:sz w:val="28"/>
+        </w:rPr>
+      </w:pPr>
+      <w:r>
+        <w:rPr>
+          <w:rFonts w:ascii="Times New Roman" w:hAnsi="Times New Roman" w:cs="Times New Roman"/>
+          <w:b/>
+          <w:sz w:val="28"/>
+        </w:rPr>
+        <w:t>Code:</w:t>
+      </w:r>
+    </w:p>
+    <w:p>
+      <w:pPr>
+        <w:pStyle w:val="HTMLPreformatted"/>
+        <w:shd w:val="clear" w:color="auto" w:fill="2B2B2B"/>
+        <w:rPr>
+          <w:rFonts w:ascii="JetBrains Mono" w:hAnsi="JetBrains Mono"/>
+          <w:color w:val="A9B7C6"/>
+        </w:rPr>
+      </w:pPr>
+      <w:r>
+        <w:rPr>
+          <w:rFonts w:ascii="JetBrains Mono" w:hAnsi="JetBrains Mono"/>
+          <w:color w:val="CC7832"/>
+        </w:rPr>
+        <w:t xml:space="preserve">import </w:t>
+      </w:r>
+      <w:proofErr w:type="spellStart"/>
+      <w:r>
+        <w:rPr>
+          <w:rFonts w:ascii="JetBrains Mono" w:hAnsi="JetBrains Mono"/>
+          <w:color w:val="A9B7C6"/>
+        </w:rPr>
+        <w:t>java.util.Arrays</w:t>
+      </w:r>
+      <w:proofErr w:type="spellEnd"/>
+      <w:r>
+        <w:rPr>
+          <w:rFonts w:ascii="JetBrains Mono" w:hAnsi="JetBrains Mono"/>
+          <w:color w:val="CC7832"/>
+        </w:rPr>
+        <w:t>;</w:t>
+      </w:r>
+      <w:r>
+        <w:rPr>
+          <w:rFonts w:ascii="JetBrains Mono" w:hAnsi="JetBrains Mono"/>
+          <w:color w:val="CC7832"/>
+        </w:rPr>
+        <w:br/>
+        <w:t xml:space="preserve">public class </w:t>
+      </w:r>
+      <w:r>
+        <w:rPr>
+          <w:rFonts w:ascii="JetBrains Mono" w:hAnsi="JetBrains Mono"/>
+          <w:color w:val="A9B7C6"/>
+        </w:rPr>
+        <w:t>Main {</w:t>
+      </w:r>
+      <w:r>
+        <w:rPr>
+          <w:rFonts w:ascii="JetBrains Mono" w:hAnsi="JetBrains Mono"/>
+          <w:color w:val="A9B7C6"/>
+        </w:rPr>
+        <w:br/>
+        <w:t xml:space="preserve">    </w:t>
+      </w:r>
+      <w:r>
+        <w:rPr>
+          <w:rFonts w:ascii="JetBrains Mono" w:hAnsi="JetBrains Mono"/>
+          <w:color w:val="CC7832"/>
+        </w:rPr>
+        <w:t xml:space="preserve">public static void </w:t>
+      </w:r>
+      <w:r>
+        <w:rPr>
+          <w:rFonts w:ascii="JetBrains Mono" w:hAnsi="JetBrains Mono"/>
+          <w:color w:val="FFC66D"/>
+        </w:rPr>
+        <w:t>main</w:t>
+      </w:r>
+      <w:r>
+        <w:rPr>
+          <w:rFonts w:ascii="JetBrains Mono" w:hAnsi="JetBrains Mono"/>
+          <w:color w:val="A9B7C6"/>
+        </w:rPr>
+        <w:t xml:space="preserve">(String[] </w:t>
+      </w:r>
+      <w:proofErr w:type="spellStart"/>
+      <w:r>
+        <w:rPr>
+          <w:rFonts w:ascii="JetBrains Mono" w:hAnsi="JetBrains Mono"/>
+          <w:color w:val="A9B7C6"/>
+        </w:rPr>
+        <w:t>args</w:t>
+      </w:r>
+      <w:proofErr w:type="spellEnd"/>
+      <w:r>
+        <w:rPr>
+          <w:rFonts w:ascii="JetBrains Mono" w:hAnsi="JetBrains Mono"/>
+          <w:color w:val="A9B7C6"/>
+        </w:rPr>
+        <w:t>) {</w:t>
+      </w:r>
+      <w:r>
+        <w:rPr>
+          <w:rFonts w:ascii="JetBrains Mono" w:hAnsi="JetBrains Mono"/>
+          <w:color w:val="A9B7C6"/>
+        </w:rPr>
+        <w:br/>
+        <w:t xml:space="preserve">        </w:t>
+      </w:r>
+      <w:proofErr w:type="spellStart"/>
+      <w:r>
+        <w:rPr>
+          <w:rFonts w:ascii="JetBrains Mono" w:hAnsi="JetBrains Mono"/>
+          <w:color w:val="CC7832"/>
+        </w:rPr>
+        <w:t>int</w:t>
+      </w:r>
+      <w:proofErr w:type="spellEnd"/>
+      <w:r>
+        <w:rPr>
+          <w:rFonts w:ascii="JetBrains Mono" w:hAnsi="JetBrains Mono"/>
+          <w:color w:val="CC7832"/>
+        </w:rPr>
+        <w:t xml:space="preserve"> </w:t>
+      </w:r>
+      <w:r>
+        <w:rPr>
+          <w:rFonts w:ascii="JetBrains Mono" w:hAnsi="JetBrains Mono"/>
+          <w:color w:val="A9B7C6"/>
+        </w:rPr>
+        <w:t>array[] = {</w:t>
+      </w:r>
+      <w:r>
+        <w:rPr>
+          <w:rFonts w:ascii="JetBrains Mono" w:hAnsi="JetBrains Mono"/>
+          <w:color w:val="6897BB"/>
+        </w:rPr>
+        <w:t>5</w:t>
+      </w:r>
+      <w:r>
+        <w:rPr>
+          <w:rFonts w:ascii="JetBrains Mono" w:hAnsi="JetBrains Mono"/>
+          <w:color w:val="CC7832"/>
+        </w:rPr>
+        <w:t>,</w:t>
+      </w:r>
+      <w:r>
+        <w:rPr>
+          <w:rFonts w:ascii="JetBrains Mono" w:hAnsi="JetBrains Mono"/>
+          <w:color w:val="6897BB"/>
+        </w:rPr>
+        <w:t>6</w:t>
+      </w:r>
+      <w:r>
+        <w:rPr>
+          <w:rFonts w:ascii="JetBrains Mono" w:hAnsi="JetBrains Mono"/>
+          <w:color w:val="CC7832"/>
+        </w:rPr>
+        <w:t>,</w:t>
+      </w:r>
+      <w:r>
+        <w:rPr>
+          <w:rFonts w:ascii="JetBrains Mono" w:hAnsi="JetBrains Mono"/>
+          <w:color w:val="6897BB"/>
+        </w:rPr>
+        <w:t>1</w:t>
+      </w:r>
+      <w:r>
+        <w:rPr>
+          <w:rFonts w:ascii="JetBrains Mono" w:hAnsi="JetBrains Mono"/>
+          <w:color w:val="CC7832"/>
+        </w:rPr>
+        <w:t>,</w:t>
+      </w:r>
+      <w:r>
+        <w:rPr>
+          <w:rFonts w:ascii="JetBrains Mono" w:hAnsi="JetBrains Mono"/>
+          <w:color w:val="6897BB"/>
+        </w:rPr>
+        <w:t>1</w:t>
+      </w:r>
+      <w:r>
+        <w:rPr>
+          <w:rFonts w:ascii="JetBrains Mono" w:hAnsi="JetBrains Mono"/>
+          <w:color w:val="CC7832"/>
+        </w:rPr>
+        <w:t>,</w:t>
+      </w:r>
+      <w:r>
+        <w:rPr>
+          <w:rFonts w:ascii="JetBrains Mono" w:hAnsi="JetBrains Mono"/>
+          <w:color w:val="6897BB"/>
+        </w:rPr>
+        <w:t>8</w:t>
+      </w:r>
+      <w:r>
+        <w:rPr>
+          <w:rFonts w:ascii="JetBrains Mono" w:hAnsi="JetBrains Mono"/>
+          <w:color w:val="CC7832"/>
+        </w:rPr>
+        <w:t>,</w:t>
+      </w:r>
+      <w:r>
+        <w:rPr>
+          <w:rFonts w:ascii="JetBrains Mono" w:hAnsi="JetBrains Mono"/>
+          <w:color w:val="6897BB"/>
+        </w:rPr>
+        <w:t>9</w:t>
+      </w:r>
+      <w:r>
+        <w:rPr>
+          <w:rFonts w:ascii="JetBrains Mono" w:hAnsi="JetBrains Mono"/>
+          <w:color w:val="CC7832"/>
+        </w:rPr>
+        <w:t>,</w:t>
+      </w:r>
+      <w:r>
+        <w:rPr>
+          <w:rFonts w:ascii="JetBrains Mono" w:hAnsi="JetBrains Mono"/>
+          <w:color w:val="6897BB"/>
+        </w:rPr>
+        <w:t>3</w:t>
+      </w:r>
+      <w:r>
+        <w:rPr>
+          <w:rFonts w:ascii="JetBrains Mono" w:hAnsi="JetBrains Mono"/>
+          <w:color w:val="CC7832"/>
+        </w:rPr>
+        <w:t>,</w:t>
+      </w:r>
+      <w:r>
+        <w:rPr>
+          <w:rFonts w:ascii="JetBrains Mono" w:hAnsi="JetBrains Mono"/>
+          <w:color w:val="6897BB"/>
+        </w:rPr>
+        <w:t>5</w:t>
+      </w:r>
+      <w:r>
+        <w:rPr>
+          <w:rFonts w:ascii="JetBrains Mono" w:hAnsi="JetBrains Mono"/>
+          <w:color w:val="A9B7C6"/>
+        </w:rPr>
+        <w:t>}</w:t>
+      </w:r>
+      <w:r>
+        <w:rPr>
+          <w:rFonts w:ascii="JetBrains Mono" w:hAnsi="JetBrains Mono"/>
+          <w:color w:val="CC7832"/>
+        </w:rPr>
+        <w:t>;</w:t>
+      </w:r>
+      <w:r>
+        <w:rPr>
+          <w:rFonts w:ascii="JetBrains Mono" w:hAnsi="JetBrains Mono"/>
+          <w:color w:val="CC7832"/>
+        </w:rPr>
+        <w:br/>
+      </w:r>
+      <w:r>
+        <w:rPr>
+          <w:rFonts w:ascii="JetBrains Mono" w:hAnsi="JetBrains Mono"/>
+          <w:color w:val="CC7832"/>
+        </w:rPr>
+        <w:br/>
+      </w:r>
+      <w:r>
+        <w:rPr>
+          <w:rFonts w:ascii="JetBrains Mono" w:hAnsi="JetBrains Mono"/>
+          <w:color w:val="CC7832"/>
+        </w:rPr>
+        <w:br/>
+        <w:t xml:space="preserve">        </w:t>
+      </w:r>
+      <w:r>
+        <w:rPr>
+          <w:rFonts w:ascii="JetBrains Mono" w:hAnsi="JetBrains Mono"/>
+          <w:color w:val="A9B7C6"/>
+        </w:rPr>
+        <w:t xml:space="preserve">Sorting </w:t>
+      </w:r>
+      <w:proofErr w:type="spellStart"/>
+      <w:r>
+        <w:rPr>
+          <w:rFonts w:ascii="JetBrains Mono" w:hAnsi="JetBrains Mono"/>
+          <w:color w:val="A9B7C6"/>
+        </w:rPr>
+        <w:t>ob</w:t>
+      </w:r>
+      <w:proofErr w:type="spellEnd"/>
+      <w:r>
+        <w:rPr>
+          <w:rFonts w:ascii="JetBrains Mono" w:hAnsi="JetBrains Mono"/>
+          <w:color w:val="A9B7C6"/>
+        </w:rPr>
+        <w:t xml:space="preserve"> = </w:t>
+      </w:r>
+      <w:r>
+        <w:rPr>
+          <w:rFonts w:ascii="JetBrains Mono" w:hAnsi="JetBrains Mono"/>
+          <w:color w:val="CC7832"/>
+        </w:rPr>
+        <w:t xml:space="preserve">new </w:t>
+      </w:r>
+      <w:r>
+        <w:rPr>
+          <w:rFonts w:ascii="JetBrains Mono" w:hAnsi="JetBrains Mono"/>
+          <w:color w:val="A9B7C6"/>
+        </w:rPr>
+        <w:t>Sorting()</w:t>
+      </w:r>
+      <w:r>
+        <w:rPr>
+          <w:rFonts w:ascii="JetBrains Mono" w:hAnsi="JetBrains Mono"/>
+          <w:color w:val="CC7832"/>
+        </w:rPr>
+        <w:t>;</w:t>
+      </w:r>
+      <w:r>
+        <w:rPr>
+          <w:rFonts w:ascii="JetBrains Mono" w:hAnsi="JetBrains Mono"/>
+          <w:color w:val="CC7832"/>
+        </w:rPr>
+        <w:br/>
+        <w:t xml:space="preserve">        </w:t>
+      </w:r>
+      <w:proofErr w:type="spellStart"/>
+      <w:r>
+        <w:rPr>
+          <w:rFonts w:ascii="JetBrains Mono" w:hAnsi="JetBrains Mono"/>
+          <w:color w:val="A9B7C6"/>
+        </w:rPr>
+        <w:t>ob.SelectionSorting</w:t>
+      </w:r>
+      <w:proofErr w:type="spellEnd"/>
+      <w:r>
+        <w:rPr>
+          <w:rFonts w:ascii="JetBrains Mono" w:hAnsi="JetBrains Mono"/>
+          <w:color w:val="A9B7C6"/>
+        </w:rPr>
+        <w:t>(array)</w:t>
+      </w:r>
+      <w:r>
+        <w:rPr>
+          <w:rFonts w:ascii="JetBrains Mono" w:hAnsi="JetBrains Mono"/>
+          <w:color w:val="CC7832"/>
+        </w:rPr>
+        <w:t>;</w:t>
+      </w:r>
+      <w:r>
+        <w:rPr>
+          <w:rFonts w:ascii="JetBrains Mono" w:hAnsi="JetBrains Mono"/>
+          <w:color w:val="CC7832"/>
+        </w:rPr>
+        <w:br/>
+        <w:t xml:space="preserve">        </w:t>
+      </w:r>
+      <w:proofErr w:type="spellStart"/>
+      <w:r>
+        <w:rPr>
+          <w:rFonts w:ascii="JetBrains Mono" w:hAnsi="JetBrains Mono"/>
+          <w:color w:val="A9B7C6"/>
+        </w:rPr>
+        <w:t>ob.InsertionSorting</w:t>
+      </w:r>
+      <w:proofErr w:type="spellEnd"/>
+      <w:r>
+        <w:rPr>
+          <w:rFonts w:ascii="JetBrains Mono" w:hAnsi="JetBrains Mono"/>
+          <w:color w:val="A9B7C6"/>
+        </w:rPr>
+        <w:t>(array)</w:t>
+      </w:r>
+      <w:r>
+        <w:rPr>
+          <w:rFonts w:ascii="JetBrains Mono" w:hAnsi="JetBrains Mono"/>
+          <w:color w:val="CC7832"/>
+        </w:rPr>
+        <w:t>;</w:t>
+      </w:r>
+      <w:r>
+        <w:rPr>
+          <w:rFonts w:ascii="JetBrains Mono" w:hAnsi="JetBrains Mono"/>
+          <w:color w:val="CC7832"/>
+        </w:rPr>
+        <w:br/>
+        <w:t xml:space="preserve">    </w:t>
+      </w:r>
+      <w:r>
+        <w:rPr>
+          <w:rFonts w:ascii="JetBrains Mono" w:hAnsi="JetBrains Mono"/>
+          <w:color w:val="A9B7C6"/>
+        </w:rPr>
+        <w:t>}</w:t>
+      </w:r>
+      <w:r>
+        <w:rPr>
+          <w:rFonts w:ascii="JetBrains Mono" w:hAnsi="JetBrains Mono"/>
+          <w:color w:val="A9B7C6"/>
+        </w:rPr>
+        <w:br/>
+        <w:t>}</w:t>
+      </w:r>
+      <w:r>
+        <w:rPr>
+          <w:rFonts w:ascii="JetBrains Mono" w:hAnsi="JetBrains Mono"/>
+          <w:color w:val="A9B7C6"/>
+        </w:rPr>
+        <w:br/>
+      </w:r>
+      <w:r>
+        <w:rPr>
+          <w:rFonts w:ascii="JetBrains Mono" w:hAnsi="JetBrains Mono"/>
+          <w:color w:val="CC7832"/>
+        </w:rPr>
+        <w:t xml:space="preserve">class </w:t>
+      </w:r>
+      <w:r>
+        <w:rPr>
+          <w:rFonts w:ascii="JetBrains Mono" w:hAnsi="JetBrains Mono"/>
+          <w:color w:val="A9B7C6"/>
+        </w:rPr>
+        <w:t>Sorting{</w:t>
+      </w:r>
+      <w:r>
+        <w:rPr>
+          <w:rFonts w:ascii="JetBrains Mono" w:hAnsi="JetBrains Mono"/>
+          <w:color w:val="A9B7C6"/>
+        </w:rPr>
+        <w:br/>
+      </w:r>
+      <w:r>
+        <w:rPr>
+          <w:rFonts w:ascii="JetBrains Mono" w:hAnsi="JetBrains Mono"/>
+          <w:color w:val="A9B7C6"/>
+        </w:rPr>
+        <w:br/>
+        <w:t xml:space="preserve">    </w:t>
+      </w:r>
+      <w:r>
+        <w:rPr>
+          <w:rFonts w:ascii="JetBrains Mono" w:hAnsi="JetBrains Mono"/>
+          <w:color w:val="CC7832"/>
+        </w:rPr>
+        <w:t xml:space="preserve">void </w:t>
+      </w:r>
+      <w:proofErr w:type="spellStart"/>
+      <w:r>
+        <w:rPr>
+          <w:rFonts w:ascii="JetBrains Mono" w:hAnsi="JetBrains Mono"/>
+          <w:color w:val="FFC66D"/>
+        </w:rPr>
+        <w:t>InsertionSorting</w:t>
+      </w:r>
+      <w:proofErr w:type="spellEnd"/>
+      <w:r>
+        <w:rPr>
+          <w:rFonts w:ascii="JetBrains Mono" w:hAnsi="JetBrains Mono"/>
+          <w:color w:val="A9B7C6"/>
+        </w:rPr>
+        <w:t>(</w:t>
+      </w:r>
+      <w:proofErr w:type="spellStart"/>
+      <w:r>
+        <w:rPr>
+          <w:rFonts w:ascii="JetBrains Mono" w:hAnsi="JetBrains Mono"/>
+          <w:color w:val="CC7832"/>
+        </w:rPr>
+        <w:t>int</w:t>
+      </w:r>
+      <w:proofErr w:type="spellEnd"/>
+      <w:r>
+        <w:rPr>
+          <w:rFonts w:ascii="JetBrains Mono" w:hAnsi="JetBrains Mono"/>
+          <w:color w:val="CC7832"/>
+        </w:rPr>
+        <w:t xml:space="preserve"> </w:t>
+      </w:r>
+      <w:proofErr w:type="spellStart"/>
+      <w:r>
+        <w:rPr>
+          <w:rFonts w:ascii="JetBrains Mono" w:hAnsi="JetBrains Mono"/>
+          <w:color w:val="A9B7C6"/>
+        </w:rPr>
+        <w:t>arr</w:t>
+      </w:r>
+      <w:proofErr w:type="spellEnd"/>
+      <w:r>
+        <w:rPr>
+          <w:rFonts w:ascii="JetBrains Mono" w:hAnsi="JetBrains Mono"/>
+          <w:color w:val="A9B7C6"/>
+        </w:rPr>
+        <w:t>[]) {</w:t>
+      </w:r>
+      <w:r>
+        <w:rPr>
+          <w:rFonts w:ascii="JetBrains Mono" w:hAnsi="JetBrains Mono"/>
+          <w:color w:val="A9B7C6"/>
+        </w:rPr>
+        <w:br/>
+        <w:t xml:space="preserve">        </w:t>
+      </w:r>
+      <w:proofErr w:type="spellStart"/>
+      <w:r>
+        <w:rPr>
+          <w:rFonts w:ascii="JetBrains Mono" w:hAnsi="JetBrains Mono"/>
+          <w:color w:val="CC7832"/>
+        </w:rPr>
+        <w:t>int</w:t>
+      </w:r>
+      <w:proofErr w:type="spellEnd"/>
+      <w:r>
+        <w:rPr>
+          <w:rFonts w:ascii="JetBrains Mono" w:hAnsi="JetBrains Mono"/>
+          <w:color w:val="CC7832"/>
+        </w:rPr>
+        <w:t xml:space="preserve"> </w:t>
+      </w:r>
+      <w:r>
+        <w:rPr>
+          <w:rFonts w:ascii="JetBrains Mono" w:hAnsi="JetBrains Mono"/>
+          <w:color w:val="A9B7C6"/>
+        </w:rPr>
+        <w:t xml:space="preserve">length = </w:t>
+      </w:r>
+      <w:proofErr w:type="spellStart"/>
+      <w:r>
+        <w:rPr>
+          <w:rFonts w:ascii="JetBrains Mono" w:hAnsi="JetBrains Mono"/>
+          <w:color w:val="A9B7C6"/>
+        </w:rPr>
+        <w:t>arr.</w:t>
+      </w:r>
+      <w:r>
+        <w:rPr>
+          <w:rFonts w:ascii="JetBrains Mono" w:hAnsi="JetBrains Mono"/>
+          <w:color w:val="9876AA"/>
+        </w:rPr>
+        <w:t>length</w:t>
+      </w:r>
+      <w:proofErr w:type="spellEnd"/>
+      <w:r>
+        <w:rPr>
+          <w:rFonts w:ascii="JetBrains Mono" w:hAnsi="JetBrains Mono"/>
+          <w:color w:val="CC7832"/>
+        </w:rPr>
+        <w:t>,</w:t>
+      </w:r>
+      <w:r>
+        <w:rPr>
+          <w:rFonts w:ascii="JetBrains Mono" w:hAnsi="JetBrains Mono"/>
+          <w:color w:val="CC7832"/>
+        </w:rPr>
+        <w:br/>
+        <w:t xml:space="preserve">        </w:t>
+      </w:r>
+      <w:proofErr w:type="spellStart"/>
+      <w:r>
+        <w:rPr>
+          <w:rFonts w:ascii="JetBrains Mono" w:hAnsi="JetBrains Mono"/>
+          <w:color w:val="A9B7C6"/>
+        </w:rPr>
+        <w:t>countloop</w:t>
+      </w:r>
+      <w:proofErr w:type="spellEnd"/>
+      <w:r>
+        <w:rPr>
+          <w:rFonts w:ascii="JetBrains Mono" w:hAnsi="JetBrains Mono"/>
+          <w:color w:val="A9B7C6"/>
+        </w:rPr>
+        <w:t xml:space="preserve"> = </w:t>
+      </w:r>
+      <w:r>
+        <w:rPr>
+          <w:rFonts w:ascii="JetBrains Mono" w:hAnsi="JetBrains Mono"/>
+          <w:color w:val="6897BB"/>
+        </w:rPr>
+        <w:t>0</w:t>
+      </w:r>
+      <w:r>
+        <w:rPr>
+          <w:rFonts w:ascii="JetBrains Mono" w:hAnsi="JetBrains Mono"/>
+          <w:color w:val="CC7832"/>
+        </w:rPr>
+        <w:t>;</w:t>
+      </w:r>
+      <w:r>
+        <w:rPr>
+          <w:rFonts w:ascii="JetBrains Mono" w:hAnsi="JetBrains Mono"/>
+          <w:color w:val="CC7832"/>
+        </w:rPr>
+        <w:br/>
+        <w:t xml:space="preserve">        </w:t>
+      </w:r>
+      <w:proofErr w:type="spellStart"/>
+      <w:r>
+        <w:rPr>
+          <w:rFonts w:ascii="JetBrains Mono" w:hAnsi="JetBrains Mono"/>
+          <w:color w:val="A9B7C6"/>
+        </w:rPr>
+        <w:t>System.</w:t>
+      </w:r>
+      <w:r>
+        <w:rPr>
+          <w:rFonts w:ascii="JetBrains Mono" w:hAnsi="JetBrains Mono"/>
+          <w:i/>
+          <w:iCs/>
+          <w:color w:val="9876AA"/>
+        </w:rPr>
+        <w:t>out</w:t>
+      </w:r>
+      <w:r>
+        <w:rPr>
+          <w:rFonts w:ascii="JetBrains Mono" w:hAnsi="JetBrains Mono"/>
+          <w:color w:val="A9B7C6"/>
+        </w:rPr>
+        <w:t>.println</w:t>
+      </w:r>
+      <w:proofErr w:type="spellEnd"/>
+      <w:r>
+        <w:rPr>
+          <w:rFonts w:ascii="JetBrains Mono" w:hAnsi="JetBrains Mono"/>
+          <w:color w:val="A9B7C6"/>
+        </w:rPr>
+        <w:t>(</w:t>
+      </w:r>
+      <w:r>
+        <w:rPr>
+          <w:rFonts w:ascii="JetBrains Mono" w:hAnsi="JetBrains Mono"/>
+          <w:color w:val="6A8759"/>
+        </w:rPr>
+        <w:t>"----------------------------------------- Insertion Sorting ----------------------------------------- "</w:t>
+      </w:r>
+      <w:r>
+        <w:rPr>
+          <w:rFonts w:ascii="JetBrains Mono" w:hAnsi="JetBrains Mono"/>
+          <w:color w:val="A9B7C6"/>
+        </w:rPr>
+        <w:t>)</w:t>
+      </w:r>
+      <w:r>
+        <w:rPr>
+          <w:rFonts w:ascii="JetBrains Mono" w:hAnsi="JetBrains Mono"/>
+          <w:color w:val="CC7832"/>
+        </w:rPr>
+        <w:t>;</w:t>
+      </w:r>
+      <w:r>
+        <w:rPr>
+          <w:rFonts w:ascii="JetBrains Mono" w:hAnsi="JetBrains Mono"/>
+          <w:color w:val="CC7832"/>
+        </w:rPr>
+        <w:br/>
+        <w:t xml:space="preserve">        </w:t>
+      </w:r>
+      <w:proofErr w:type="spellStart"/>
+      <w:r>
+        <w:rPr>
+          <w:rFonts w:ascii="JetBrains Mono" w:hAnsi="JetBrains Mono"/>
+          <w:color w:val="A9B7C6"/>
+        </w:rPr>
+        <w:t>System.</w:t>
+      </w:r>
+      <w:r>
+        <w:rPr>
+          <w:rFonts w:ascii="JetBrains Mono" w:hAnsi="JetBrains Mono"/>
+          <w:i/>
+          <w:iCs/>
+          <w:color w:val="9876AA"/>
+        </w:rPr>
+        <w:t>out</w:t>
+      </w:r>
+      <w:r>
+        <w:rPr>
+          <w:rFonts w:ascii="JetBrains Mono" w:hAnsi="JetBrains Mono"/>
+          <w:color w:val="A9B7C6"/>
+        </w:rPr>
+        <w:t>.println</w:t>
+      </w:r>
+      <w:proofErr w:type="spellEnd"/>
+      <w:r>
+        <w:rPr>
+          <w:rFonts w:ascii="JetBrains Mono" w:hAnsi="JetBrains Mono"/>
+          <w:color w:val="A9B7C6"/>
+        </w:rPr>
+        <w:t>(</w:t>
+      </w:r>
+      <w:proofErr w:type="spellStart"/>
+      <w:r>
+        <w:rPr>
+          <w:rFonts w:ascii="JetBrains Mono" w:hAnsi="JetBrains Mono"/>
+          <w:color w:val="A9B7C6"/>
+        </w:rPr>
+        <w:t>Arrays.</w:t>
+      </w:r>
+      <w:r>
+        <w:rPr>
+          <w:rFonts w:ascii="JetBrains Mono" w:hAnsi="JetBrains Mono"/>
+          <w:i/>
+          <w:iCs/>
+          <w:color w:val="A9B7C6"/>
+        </w:rPr>
+        <w:t>toString</w:t>
+      </w:r>
+      <w:proofErr w:type="spellEnd"/>
+      <w:r>
+        <w:rPr>
+          <w:rFonts w:ascii="JetBrains Mono" w:hAnsi="JetBrains Mono"/>
+          <w:color w:val="A9B7C6"/>
+        </w:rPr>
+        <w:t>(</w:t>
+      </w:r>
+      <w:proofErr w:type="spellStart"/>
+      <w:r>
+        <w:rPr>
+          <w:rFonts w:ascii="JetBrains Mono" w:hAnsi="JetBrains Mono"/>
+          <w:color w:val="A9B7C6"/>
+        </w:rPr>
+        <w:t>arr</w:t>
+      </w:r>
+      <w:proofErr w:type="spellEnd"/>
+      <w:r>
+        <w:rPr>
+          <w:rFonts w:ascii="JetBrains Mono" w:hAnsi="JetBrains Mono"/>
+          <w:color w:val="A9B7C6"/>
+        </w:rPr>
+        <w:t>))</w:t>
+      </w:r>
+      <w:r>
+        <w:rPr>
+          <w:rFonts w:ascii="JetBrains Mono" w:hAnsi="JetBrains Mono"/>
+          <w:color w:val="CC7832"/>
+        </w:rPr>
+        <w:t>;</w:t>
+      </w:r>
+      <w:r>
+        <w:rPr>
+          <w:rFonts w:ascii="JetBrains Mono" w:hAnsi="JetBrains Mono"/>
+          <w:color w:val="CC7832"/>
+        </w:rPr>
+        <w:br/>
+      </w:r>
+      <w:r>
+        <w:rPr>
+          <w:rFonts w:ascii="JetBrains Mono" w:hAnsi="JetBrains Mono"/>
+          <w:color w:val="CC7832"/>
+        </w:rPr>
+        <w:br/>
+        <w:t xml:space="preserve">        for </w:t>
+      </w:r>
+      <w:r>
+        <w:rPr>
+          <w:rFonts w:ascii="JetBrains Mono" w:hAnsi="JetBrains Mono"/>
+          <w:color w:val="A9B7C6"/>
+        </w:rPr>
+        <w:t>(</w:t>
+      </w:r>
+      <w:proofErr w:type="spellStart"/>
+      <w:r>
+        <w:rPr>
+          <w:rFonts w:ascii="JetBrains Mono" w:hAnsi="JetBrains Mono"/>
+          <w:color w:val="CC7832"/>
+        </w:rPr>
+        <w:t>int</w:t>
+      </w:r>
+      <w:proofErr w:type="spellEnd"/>
+      <w:r>
+        <w:rPr>
+          <w:rFonts w:ascii="JetBrains Mono" w:hAnsi="JetBrains Mono"/>
+          <w:color w:val="CC7832"/>
+        </w:rPr>
+        <w:t xml:space="preserve"> </w:t>
+      </w:r>
+      <w:proofErr w:type="spellStart"/>
+      <w:r>
+        <w:rPr>
+          <w:rFonts w:ascii="JetBrains Mono" w:hAnsi="JetBrains Mono"/>
+          <w:color w:val="A9B7C6"/>
+        </w:rPr>
+        <w:t>i</w:t>
+      </w:r>
+      <w:proofErr w:type="spellEnd"/>
+      <w:r>
+        <w:rPr>
+          <w:rFonts w:ascii="JetBrains Mono" w:hAnsi="JetBrains Mono"/>
+          <w:color w:val="A9B7C6"/>
+        </w:rPr>
+        <w:t xml:space="preserve"> = </w:t>
+      </w:r>
+      <w:r>
+        <w:rPr>
+          <w:rFonts w:ascii="JetBrains Mono" w:hAnsi="JetBrains Mono"/>
+          <w:color w:val="6897BB"/>
+        </w:rPr>
+        <w:t>1</w:t>
+      </w:r>
+      <w:r>
+        <w:rPr>
+          <w:rFonts w:ascii="JetBrains Mono" w:hAnsi="JetBrains Mono"/>
+          <w:color w:val="CC7832"/>
+        </w:rPr>
+        <w:t xml:space="preserve">; </w:t>
+      </w:r>
+      <w:proofErr w:type="spellStart"/>
+      <w:r>
+        <w:rPr>
+          <w:rFonts w:ascii="JetBrains Mono" w:hAnsi="JetBrains Mono"/>
+          <w:color w:val="A9B7C6"/>
+        </w:rPr>
+        <w:t>i</w:t>
+      </w:r>
+      <w:proofErr w:type="spellEnd"/>
+      <w:r>
+        <w:rPr>
+          <w:rFonts w:ascii="JetBrains Mono" w:hAnsi="JetBrains Mono"/>
+          <w:color w:val="A9B7C6"/>
+        </w:rPr>
+        <w:t xml:space="preserve"> &lt; (length)</w:t>
+      </w:r>
+      <w:r>
+        <w:rPr>
+          <w:rFonts w:ascii="JetBrains Mono" w:hAnsi="JetBrains Mono"/>
+          <w:color w:val="CC7832"/>
+        </w:rPr>
+        <w:t xml:space="preserve">; </w:t>
+      </w:r>
+      <w:r>
+        <w:rPr>
+          <w:rFonts w:ascii="JetBrains Mono" w:hAnsi="JetBrains Mono"/>
+          <w:color w:val="A9B7C6"/>
+        </w:rPr>
+        <w:t>++</w:t>
+      </w:r>
+      <w:proofErr w:type="spellStart"/>
+      <w:r>
+        <w:rPr>
+          <w:rFonts w:ascii="JetBrains Mono" w:hAnsi="JetBrains Mono"/>
+          <w:color w:val="A9B7C6"/>
+        </w:rPr>
+        <w:t>i</w:t>
+      </w:r>
+      <w:proofErr w:type="spellEnd"/>
+      <w:r>
+        <w:rPr>
+          <w:rFonts w:ascii="JetBrains Mono" w:hAnsi="JetBrains Mono"/>
+          <w:color w:val="A9B7C6"/>
+        </w:rPr>
+        <w:t>) {</w:t>
+      </w:r>
+      <w:r>
+        <w:rPr>
+          <w:rFonts w:ascii="JetBrains Mono" w:hAnsi="JetBrains Mono"/>
+          <w:color w:val="A9B7C6"/>
+        </w:rPr>
+        <w:br/>
+        <w:t xml:space="preserve">            </w:t>
+      </w:r>
+      <w:proofErr w:type="spellStart"/>
+      <w:r>
+        <w:rPr>
+          <w:rFonts w:ascii="JetBrains Mono" w:hAnsi="JetBrains Mono"/>
+          <w:color w:val="CC7832"/>
+        </w:rPr>
+        <w:t>int</w:t>
+      </w:r>
+      <w:proofErr w:type="spellEnd"/>
+      <w:r>
+        <w:rPr>
+          <w:rFonts w:ascii="JetBrains Mono" w:hAnsi="JetBrains Mono"/>
+          <w:color w:val="CC7832"/>
+        </w:rPr>
+        <w:t xml:space="preserve"> </w:t>
+      </w:r>
+      <w:r>
+        <w:rPr>
+          <w:rFonts w:ascii="JetBrains Mono" w:hAnsi="JetBrains Mono"/>
+          <w:color w:val="A9B7C6"/>
+        </w:rPr>
+        <w:t xml:space="preserve">key = </w:t>
+      </w:r>
+      <w:proofErr w:type="spellStart"/>
+      <w:r>
+        <w:rPr>
+          <w:rFonts w:ascii="JetBrains Mono" w:hAnsi="JetBrains Mono"/>
+          <w:color w:val="A9B7C6"/>
+        </w:rPr>
+        <w:t>arr</w:t>
+      </w:r>
+      <w:proofErr w:type="spellEnd"/>
+      <w:r>
+        <w:rPr>
+          <w:rFonts w:ascii="JetBrains Mono" w:hAnsi="JetBrains Mono"/>
+          <w:color w:val="A9B7C6"/>
+        </w:rPr>
+        <w:t>[</w:t>
+      </w:r>
+      <w:proofErr w:type="spellStart"/>
+      <w:r>
+        <w:rPr>
+          <w:rFonts w:ascii="JetBrains Mono" w:hAnsi="JetBrains Mono"/>
+          <w:color w:val="A9B7C6"/>
+        </w:rPr>
+        <w:t>i</w:t>
+      </w:r>
+      <w:proofErr w:type="spellEnd"/>
+      <w:r>
+        <w:rPr>
+          <w:rFonts w:ascii="JetBrains Mono" w:hAnsi="JetBrains Mono"/>
+          <w:color w:val="A9B7C6"/>
+        </w:rPr>
+        <w:t>]</w:t>
+      </w:r>
+      <w:r>
+        <w:rPr>
+          <w:rFonts w:ascii="JetBrains Mono" w:hAnsi="JetBrains Mono"/>
+          <w:color w:val="CC7832"/>
+        </w:rPr>
+        <w:t>;</w:t>
+      </w:r>
+      <w:r>
+        <w:rPr>
+          <w:rFonts w:ascii="JetBrains Mono" w:hAnsi="JetBrains Mono"/>
+          <w:color w:val="CC7832"/>
+        </w:rPr>
+        <w:br/>
+        <w:t xml:space="preserve">            </w:t>
+      </w:r>
+      <w:proofErr w:type="spellStart"/>
+      <w:r>
+        <w:rPr>
+          <w:rFonts w:ascii="JetBrains Mono" w:hAnsi="JetBrains Mono"/>
+          <w:color w:val="CC7832"/>
+        </w:rPr>
+        <w:t>int</w:t>
+      </w:r>
+      <w:proofErr w:type="spellEnd"/>
+      <w:r>
+        <w:rPr>
+          <w:rFonts w:ascii="JetBrains Mono" w:hAnsi="JetBrains Mono"/>
+          <w:color w:val="CC7832"/>
+        </w:rPr>
+        <w:t xml:space="preserve"> </w:t>
+      </w:r>
+      <w:r>
+        <w:rPr>
+          <w:rFonts w:ascii="JetBrains Mono" w:hAnsi="JetBrains Mono"/>
+          <w:color w:val="A9B7C6"/>
+        </w:rPr>
+        <w:t xml:space="preserve">j = </w:t>
+      </w:r>
+      <w:proofErr w:type="spellStart"/>
+      <w:r>
+        <w:rPr>
+          <w:rFonts w:ascii="JetBrains Mono" w:hAnsi="JetBrains Mono"/>
+          <w:color w:val="A9B7C6"/>
+        </w:rPr>
+        <w:t>i</w:t>
+      </w:r>
+      <w:proofErr w:type="spellEnd"/>
+      <w:r>
+        <w:rPr>
+          <w:rFonts w:ascii="JetBrains Mono" w:hAnsi="JetBrains Mono"/>
+          <w:color w:val="A9B7C6"/>
+        </w:rPr>
+        <w:t xml:space="preserve"> - </w:t>
+      </w:r>
+      <w:r>
+        <w:rPr>
+          <w:rFonts w:ascii="JetBrains Mono" w:hAnsi="JetBrains Mono"/>
+          <w:color w:val="6897BB"/>
+        </w:rPr>
+        <w:t>1</w:t>
+      </w:r>
+      <w:r>
+        <w:rPr>
+          <w:rFonts w:ascii="JetBrains Mono" w:hAnsi="JetBrains Mono"/>
+          <w:color w:val="CC7832"/>
+        </w:rPr>
+        <w:t>;</w:t>
+      </w:r>
+      <w:r>
+        <w:rPr>
+          <w:rFonts w:ascii="JetBrains Mono" w:hAnsi="JetBrains Mono"/>
+          <w:color w:val="CC7832"/>
+        </w:rPr>
+        <w:br/>
+        <w:t xml:space="preserve">            while </w:t>
+      </w:r>
+      <w:r>
+        <w:rPr>
+          <w:rFonts w:ascii="JetBrains Mono" w:hAnsi="JetBrains Mono"/>
+          <w:color w:val="A9B7C6"/>
+        </w:rPr>
+        <w:t xml:space="preserve">(j &gt;= </w:t>
+      </w:r>
+      <w:r>
+        <w:rPr>
+          <w:rFonts w:ascii="JetBrains Mono" w:hAnsi="JetBrains Mono"/>
+          <w:color w:val="6897BB"/>
+        </w:rPr>
+        <w:t xml:space="preserve">0 </w:t>
+      </w:r>
+      <w:r>
+        <w:rPr>
+          <w:rFonts w:ascii="JetBrains Mono" w:hAnsi="JetBrains Mono"/>
+          <w:color w:val="A9B7C6"/>
+        </w:rPr>
+        <w:t xml:space="preserve">&amp;&amp; </w:t>
+      </w:r>
+      <w:proofErr w:type="spellStart"/>
+      <w:r>
+        <w:rPr>
+          <w:rFonts w:ascii="JetBrains Mono" w:hAnsi="JetBrains Mono"/>
+          <w:color w:val="A9B7C6"/>
+        </w:rPr>
+        <w:t>arr</w:t>
+      </w:r>
+      <w:proofErr w:type="spellEnd"/>
+      <w:r>
+        <w:rPr>
+          <w:rFonts w:ascii="JetBrains Mono" w:hAnsi="JetBrains Mono"/>
+          <w:color w:val="A9B7C6"/>
+        </w:rPr>
+        <w:t>[j] &gt; key) {</w:t>
+      </w:r>
+      <w:r>
+        <w:rPr>
+          <w:rFonts w:ascii="JetBrains Mono" w:hAnsi="JetBrains Mono"/>
+          <w:color w:val="A9B7C6"/>
+        </w:rPr>
+        <w:br/>
+        <w:t xml:space="preserve">                </w:t>
+      </w:r>
+      <w:proofErr w:type="spellStart"/>
+      <w:r>
+        <w:rPr>
+          <w:rFonts w:ascii="JetBrains Mono" w:hAnsi="JetBrains Mono"/>
+          <w:color w:val="A9B7C6"/>
+        </w:rPr>
+        <w:t>System.</w:t>
+      </w:r>
+      <w:r>
+        <w:rPr>
+          <w:rFonts w:ascii="JetBrains Mono" w:hAnsi="JetBrains Mono"/>
+          <w:i/>
+          <w:iCs/>
+          <w:color w:val="9876AA"/>
+        </w:rPr>
+        <w:t>out</w:t>
+      </w:r>
+      <w:r>
+        <w:rPr>
+          <w:rFonts w:ascii="JetBrains Mono" w:hAnsi="JetBrains Mono"/>
+          <w:color w:val="A9B7C6"/>
+        </w:rPr>
+        <w:t>.println</w:t>
+      </w:r>
+      <w:proofErr w:type="spellEnd"/>
+      <w:r>
+        <w:rPr>
+          <w:rFonts w:ascii="JetBrains Mono" w:hAnsi="JetBrains Mono"/>
+          <w:color w:val="A9B7C6"/>
+        </w:rPr>
+        <w:t>(</w:t>
+      </w:r>
+      <w:r>
+        <w:rPr>
+          <w:rFonts w:ascii="JetBrains Mono" w:hAnsi="JetBrains Mono"/>
+          <w:color w:val="6A8759"/>
+        </w:rPr>
+        <w:t>"j = "</w:t>
+      </w:r>
+      <w:r>
+        <w:rPr>
+          <w:rFonts w:ascii="JetBrains Mono" w:hAnsi="JetBrains Mono"/>
+          <w:color w:val="A9B7C6"/>
+        </w:rPr>
+        <w:t>+</w:t>
+      </w:r>
+      <w:proofErr w:type="spellStart"/>
+      <w:r>
+        <w:rPr>
+          <w:rFonts w:ascii="JetBrains Mono" w:hAnsi="JetBrains Mono"/>
+          <w:color w:val="A9B7C6"/>
+        </w:rPr>
+        <w:t>j+</w:t>
+      </w:r>
+      <w:r>
+        <w:rPr>
+          <w:rFonts w:ascii="JetBrains Mono" w:hAnsi="JetBrains Mono"/>
+          <w:color w:val="6A8759"/>
+        </w:rPr>
+        <w:t>",key</w:t>
+      </w:r>
+      <w:proofErr w:type="spellEnd"/>
+      <w:r>
+        <w:rPr>
+          <w:rFonts w:ascii="JetBrains Mono" w:hAnsi="JetBrains Mono"/>
+          <w:color w:val="6A8759"/>
+        </w:rPr>
+        <w:t xml:space="preserve"> = "</w:t>
+      </w:r>
+      <w:r>
+        <w:rPr>
+          <w:rFonts w:ascii="JetBrains Mono" w:hAnsi="JetBrains Mono"/>
+          <w:color w:val="A9B7C6"/>
+        </w:rPr>
+        <w:t>+</w:t>
+      </w:r>
+      <w:proofErr w:type="spellStart"/>
+      <w:r>
+        <w:rPr>
+          <w:rFonts w:ascii="JetBrains Mono" w:hAnsi="JetBrains Mono"/>
+          <w:color w:val="A9B7C6"/>
+        </w:rPr>
+        <w:t>key+</w:t>
+      </w:r>
+      <w:r>
+        <w:rPr>
+          <w:rFonts w:ascii="JetBrains Mono" w:hAnsi="JetBrains Mono"/>
+          <w:color w:val="6A8759"/>
+        </w:rPr>
+        <w:t>",Check</w:t>
+      </w:r>
+      <w:proofErr w:type="spellEnd"/>
+      <w:r>
+        <w:rPr>
+          <w:rFonts w:ascii="JetBrains Mono" w:hAnsi="JetBrains Mono"/>
+          <w:color w:val="6A8759"/>
+        </w:rPr>
+        <w:t>("</w:t>
+      </w:r>
+      <w:r>
+        <w:rPr>
+          <w:rFonts w:ascii="JetBrains Mono" w:hAnsi="JetBrains Mono"/>
+          <w:color w:val="A9B7C6"/>
+        </w:rPr>
+        <w:t>+</w:t>
+      </w:r>
+      <w:proofErr w:type="spellStart"/>
+      <w:r>
+        <w:rPr>
+          <w:rFonts w:ascii="JetBrains Mono" w:hAnsi="JetBrains Mono"/>
+          <w:color w:val="A9B7C6"/>
+        </w:rPr>
+        <w:t>arr</w:t>
+      </w:r>
+      <w:proofErr w:type="spellEnd"/>
+      <w:r>
+        <w:rPr>
+          <w:rFonts w:ascii="JetBrains Mono" w:hAnsi="JetBrains Mono"/>
+          <w:color w:val="A9B7C6"/>
+        </w:rPr>
+        <w:t>[j]+</w:t>
+      </w:r>
+      <w:r>
+        <w:rPr>
+          <w:rFonts w:ascii="JetBrains Mono" w:hAnsi="JetBrains Mono"/>
+          <w:color w:val="6A8759"/>
+        </w:rPr>
+        <w:t>"&lt;"</w:t>
+      </w:r>
+      <w:r>
+        <w:rPr>
+          <w:rFonts w:ascii="JetBrains Mono" w:hAnsi="JetBrains Mono"/>
+          <w:color w:val="A9B7C6"/>
+        </w:rPr>
+        <w:t>+key+</w:t>
+      </w:r>
+      <w:r>
+        <w:rPr>
+          <w:rFonts w:ascii="JetBrains Mono" w:hAnsi="JetBrains Mono"/>
+          <w:color w:val="6A8759"/>
+        </w:rPr>
+        <w:t>") =&gt; "</w:t>
+      </w:r>
+      <w:r>
+        <w:rPr>
+          <w:rFonts w:ascii="JetBrains Mono" w:hAnsi="JetBrains Mono"/>
+          <w:color w:val="A9B7C6"/>
+        </w:rPr>
+        <w:t xml:space="preserve">+(j &gt;= </w:t>
+      </w:r>
+      <w:r>
+        <w:rPr>
+          <w:rFonts w:ascii="JetBrains Mono" w:hAnsi="JetBrains Mono"/>
+          <w:color w:val="6897BB"/>
+        </w:rPr>
+        <w:t xml:space="preserve">0 </w:t>
+      </w:r>
+      <w:r>
+        <w:rPr>
+          <w:rFonts w:ascii="JetBrains Mono" w:hAnsi="JetBrains Mono"/>
+          <w:color w:val="A9B7C6"/>
+        </w:rPr>
+        <w:t xml:space="preserve">&amp;&amp; </w:t>
+      </w:r>
+      <w:proofErr w:type="spellStart"/>
+      <w:r>
+        <w:rPr>
+          <w:rFonts w:ascii="JetBrains Mono" w:hAnsi="JetBrains Mono"/>
+          <w:color w:val="A9B7C6"/>
+        </w:rPr>
+        <w:t>arr</w:t>
+      </w:r>
+      <w:proofErr w:type="spellEnd"/>
+      <w:r>
+        <w:rPr>
+          <w:rFonts w:ascii="JetBrains Mono" w:hAnsi="JetBrains Mono"/>
+          <w:color w:val="A9B7C6"/>
+        </w:rPr>
+        <w:t>[j] &gt; key))</w:t>
+      </w:r>
+      <w:r>
+        <w:rPr>
+          <w:rFonts w:ascii="JetBrains Mono" w:hAnsi="JetBrains Mono"/>
+          <w:color w:val="CC7832"/>
+        </w:rPr>
+        <w:t>;</w:t>
+      </w:r>
+      <w:r>
+        <w:rPr>
+          <w:rFonts w:ascii="JetBrains Mono" w:hAnsi="JetBrains Mono"/>
+          <w:color w:val="CC7832"/>
+        </w:rPr>
+        <w:br/>
+        <w:t xml:space="preserve">                </w:t>
+      </w:r>
+      <w:proofErr w:type="spellStart"/>
+      <w:r>
+        <w:rPr>
+          <w:rFonts w:ascii="JetBrains Mono" w:hAnsi="JetBrains Mono"/>
+          <w:color w:val="A9B7C6"/>
+        </w:rPr>
+        <w:t>arr</w:t>
+      </w:r>
+      <w:proofErr w:type="spellEnd"/>
+      <w:r>
+        <w:rPr>
+          <w:rFonts w:ascii="JetBrains Mono" w:hAnsi="JetBrains Mono"/>
+          <w:color w:val="A9B7C6"/>
+        </w:rPr>
+        <w:t xml:space="preserve">[j + </w:t>
+      </w:r>
+      <w:r>
+        <w:rPr>
+          <w:rFonts w:ascii="JetBrains Mono" w:hAnsi="JetBrains Mono"/>
+          <w:color w:val="6897BB"/>
+        </w:rPr>
+        <w:t>1</w:t>
+      </w:r>
+      <w:r>
+        <w:rPr>
+          <w:rFonts w:ascii="JetBrains Mono" w:hAnsi="JetBrains Mono"/>
+          <w:color w:val="A9B7C6"/>
+        </w:rPr>
+        <w:t xml:space="preserve">] = </w:t>
+      </w:r>
+      <w:proofErr w:type="spellStart"/>
+      <w:r>
+        <w:rPr>
+          <w:rFonts w:ascii="JetBrains Mono" w:hAnsi="JetBrains Mono"/>
+          <w:color w:val="A9B7C6"/>
+        </w:rPr>
+        <w:t>arr</w:t>
+      </w:r>
+      <w:proofErr w:type="spellEnd"/>
+      <w:r>
+        <w:rPr>
+          <w:rFonts w:ascii="JetBrains Mono" w:hAnsi="JetBrains Mono"/>
+          <w:color w:val="A9B7C6"/>
+        </w:rPr>
+        <w:t>[j]</w:t>
+      </w:r>
+      <w:r>
+        <w:rPr>
+          <w:rFonts w:ascii="JetBrains Mono" w:hAnsi="JetBrains Mono"/>
+          <w:color w:val="CC7832"/>
+        </w:rPr>
+        <w:t>;</w:t>
+      </w:r>
+      <w:r>
+        <w:rPr>
+          <w:rFonts w:ascii="JetBrains Mono" w:hAnsi="JetBrains Mono"/>
+          <w:color w:val="CC7832"/>
+        </w:rPr>
+        <w:br/>
+        <w:t xml:space="preserve">                </w:t>
+      </w:r>
+      <w:r>
+        <w:rPr>
+          <w:rFonts w:ascii="JetBrains Mono" w:hAnsi="JetBrains Mono"/>
+          <w:color w:val="A9B7C6"/>
+        </w:rPr>
+        <w:t xml:space="preserve">j = j - </w:t>
+      </w:r>
+      <w:r>
+        <w:rPr>
+          <w:rFonts w:ascii="JetBrains Mono" w:hAnsi="JetBrains Mono"/>
+          <w:color w:val="6897BB"/>
+        </w:rPr>
+        <w:t>1</w:t>
+      </w:r>
+      <w:r>
+        <w:rPr>
+          <w:rFonts w:ascii="JetBrains Mono" w:hAnsi="JetBrains Mono"/>
+          <w:color w:val="CC7832"/>
+        </w:rPr>
+        <w:t>;</w:t>
+      </w:r>
+      <w:r>
+        <w:rPr>
+          <w:rFonts w:ascii="JetBrains Mono" w:hAnsi="JetBrains Mono"/>
+          <w:color w:val="CC7832"/>
+        </w:rPr>
+        <w:br/>
+        <w:t xml:space="preserve">                </w:t>
+      </w:r>
+      <w:proofErr w:type="spellStart"/>
+      <w:r>
+        <w:rPr>
+          <w:rFonts w:ascii="JetBrains Mono" w:hAnsi="JetBrains Mono"/>
+          <w:color w:val="A9B7C6"/>
+        </w:rPr>
+        <w:t>countloop</w:t>
+      </w:r>
+      <w:proofErr w:type="spellEnd"/>
+      <w:r>
+        <w:rPr>
+          <w:rFonts w:ascii="JetBrains Mono" w:hAnsi="JetBrains Mono"/>
+          <w:color w:val="A9B7C6"/>
+        </w:rPr>
+        <w:t>++</w:t>
+      </w:r>
+      <w:r>
+        <w:rPr>
+          <w:rFonts w:ascii="JetBrains Mono" w:hAnsi="JetBrains Mono"/>
+          <w:color w:val="CC7832"/>
+        </w:rPr>
+        <w:t>;</w:t>
+      </w:r>
+      <w:r>
+        <w:rPr>
+          <w:rFonts w:ascii="JetBrains Mono" w:hAnsi="JetBrains Mono"/>
+          <w:color w:val="CC7832"/>
+        </w:rPr>
+        <w:br/>
+        <w:t xml:space="preserve">            </w:t>
+      </w:r>
+      <w:r>
+        <w:rPr>
+          <w:rFonts w:ascii="JetBrains Mono" w:hAnsi="JetBrains Mono"/>
+          <w:color w:val="A9B7C6"/>
+        </w:rPr>
+        <w:t>}</w:t>
+      </w:r>
+      <w:r>
+        <w:rPr>
+          <w:rFonts w:ascii="JetBrains Mono" w:hAnsi="JetBrains Mono"/>
+          <w:color w:val="A9B7C6"/>
+        </w:rPr>
+        <w:br/>
+        <w:t xml:space="preserve">            </w:t>
+      </w:r>
+      <w:proofErr w:type="spellStart"/>
+      <w:r>
+        <w:rPr>
+          <w:rFonts w:ascii="JetBrains Mono" w:hAnsi="JetBrains Mono"/>
+          <w:color w:val="A9B7C6"/>
+        </w:rPr>
+        <w:t>arr</w:t>
+      </w:r>
+      <w:proofErr w:type="spellEnd"/>
+      <w:r>
+        <w:rPr>
+          <w:rFonts w:ascii="JetBrains Mono" w:hAnsi="JetBrains Mono"/>
+          <w:color w:val="A9B7C6"/>
+        </w:rPr>
+        <w:t xml:space="preserve">[j + </w:t>
+      </w:r>
+      <w:r>
+        <w:rPr>
+          <w:rFonts w:ascii="JetBrains Mono" w:hAnsi="JetBrains Mono"/>
+          <w:color w:val="6897BB"/>
+        </w:rPr>
+        <w:t>1</w:t>
+      </w:r>
+      <w:r>
+        <w:rPr>
+          <w:rFonts w:ascii="JetBrains Mono" w:hAnsi="JetBrains Mono"/>
+          <w:color w:val="A9B7C6"/>
+        </w:rPr>
+        <w:t>] = key</w:t>
+      </w:r>
+      <w:r>
+        <w:rPr>
+          <w:rFonts w:ascii="JetBrains Mono" w:hAnsi="JetBrains Mono"/>
+          <w:color w:val="CC7832"/>
+        </w:rPr>
+        <w:t>;</w:t>
+      </w:r>
+      <w:r>
+        <w:rPr>
+          <w:rFonts w:ascii="JetBrains Mono" w:hAnsi="JetBrains Mono"/>
+          <w:color w:val="CC7832"/>
+        </w:rPr>
+        <w:br/>
+        <w:t xml:space="preserve">            </w:t>
+      </w:r>
+      <w:proofErr w:type="spellStart"/>
+      <w:r>
+        <w:rPr>
+          <w:rFonts w:ascii="JetBrains Mono" w:hAnsi="JetBrains Mono"/>
+          <w:color w:val="A9B7C6"/>
+        </w:rPr>
+        <w:t>System.</w:t>
+      </w:r>
+      <w:r>
+        <w:rPr>
+          <w:rFonts w:ascii="JetBrains Mono" w:hAnsi="JetBrains Mono"/>
+          <w:i/>
+          <w:iCs/>
+          <w:color w:val="9876AA"/>
+        </w:rPr>
+        <w:t>out</w:t>
+      </w:r>
+      <w:r>
+        <w:rPr>
+          <w:rFonts w:ascii="JetBrains Mono" w:hAnsi="JetBrains Mono"/>
+          <w:color w:val="A9B7C6"/>
+        </w:rPr>
+        <w:t>.println</w:t>
+      </w:r>
+      <w:proofErr w:type="spellEnd"/>
+      <w:r>
+        <w:rPr>
+          <w:rFonts w:ascii="JetBrains Mono" w:hAnsi="JetBrains Mono"/>
+          <w:color w:val="A9B7C6"/>
+        </w:rPr>
+        <w:t>(</w:t>
+      </w:r>
+      <w:proofErr w:type="spellStart"/>
+      <w:r>
+        <w:rPr>
+          <w:rFonts w:ascii="JetBrains Mono" w:hAnsi="JetBrains Mono"/>
+          <w:color w:val="A9B7C6"/>
+        </w:rPr>
+        <w:t>Arrays.</w:t>
+      </w:r>
+      <w:r>
+        <w:rPr>
+          <w:rFonts w:ascii="JetBrains Mono" w:hAnsi="JetBrains Mono"/>
+          <w:i/>
+          <w:iCs/>
+          <w:color w:val="A9B7C6"/>
+        </w:rPr>
+        <w:t>toString</w:t>
+      </w:r>
+      <w:proofErr w:type="spellEnd"/>
+      <w:r>
+        <w:rPr>
+          <w:rFonts w:ascii="JetBrains Mono" w:hAnsi="JetBrains Mono"/>
+          <w:color w:val="A9B7C6"/>
+        </w:rPr>
+        <w:t>(</w:t>
+      </w:r>
+      <w:proofErr w:type="spellStart"/>
+      <w:r>
+        <w:rPr>
+          <w:rFonts w:ascii="JetBrains Mono" w:hAnsi="JetBrains Mono"/>
+          <w:color w:val="A9B7C6"/>
+        </w:rPr>
+        <w:t>arr</w:t>
+      </w:r>
+      <w:proofErr w:type="spellEnd"/>
+      <w:r>
+        <w:rPr>
+          <w:rFonts w:ascii="JetBrains Mono" w:hAnsi="JetBrains Mono"/>
+          <w:color w:val="A9B7C6"/>
+        </w:rPr>
+        <w:t>))</w:t>
+      </w:r>
+      <w:r>
+        <w:rPr>
+          <w:rFonts w:ascii="JetBrains Mono" w:hAnsi="JetBrains Mono"/>
+          <w:color w:val="CC7832"/>
+        </w:rPr>
+        <w:t>;</w:t>
+      </w:r>
+      <w:r>
+        <w:rPr>
+          <w:rFonts w:ascii="JetBrains Mono" w:hAnsi="JetBrains Mono"/>
+          <w:color w:val="CC7832"/>
+        </w:rPr>
+        <w:br/>
+        <w:t xml:space="preserve">            </w:t>
+      </w:r>
+      <w:proofErr w:type="spellStart"/>
+      <w:r>
+        <w:rPr>
+          <w:rFonts w:ascii="JetBrains Mono" w:hAnsi="JetBrains Mono"/>
+          <w:color w:val="A9B7C6"/>
+        </w:rPr>
+        <w:t>System.</w:t>
+      </w:r>
+      <w:r>
+        <w:rPr>
+          <w:rFonts w:ascii="JetBrains Mono" w:hAnsi="JetBrains Mono"/>
+          <w:i/>
+          <w:iCs/>
+          <w:color w:val="9876AA"/>
+        </w:rPr>
+        <w:t>out</w:t>
+      </w:r>
+      <w:r>
+        <w:rPr>
+          <w:rFonts w:ascii="JetBrains Mono" w:hAnsi="JetBrains Mono"/>
+          <w:color w:val="A9B7C6"/>
+        </w:rPr>
+        <w:t>.println</w:t>
+      </w:r>
+      <w:proofErr w:type="spellEnd"/>
+      <w:r>
+        <w:rPr>
+          <w:rFonts w:ascii="JetBrains Mono" w:hAnsi="JetBrains Mono"/>
+          <w:color w:val="A9B7C6"/>
+        </w:rPr>
+        <w:t>(</w:t>
+      </w:r>
+      <w:r>
+        <w:rPr>
+          <w:rFonts w:ascii="JetBrains Mono" w:hAnsi="JetBrains Mono"/>
+          <w:color w:val="6A8759"/>
+        </w:rPr>
+        <w:t xml:space="preserve">"----------------------------------------- </w:t>
+      </w:r>
+      <w:proofErr w:type="spellStart"/>
+      <w:r>
+        <w:rPr>
+          <w:rFonts w:ascii="JetBrains Mono" w:hAnsi="JetBrains Mono"/>
+          <w:color w:val="6A8759"/>
+        </w:rPr>
+        <w:t>i</w:t>
+      </w:r>
+      <w:proofErr w:type="spellEnd"/>
+      <w:r>
+        <w:rPr>
+          <w:rFonts w:ascii="JetBrains Mono" w:hAnsi="JetBrains Mono"/>
+          <w:color w:val="6A8759"/>
+        </w:rPr>
+        <w:t xml:space="preserve"> = " </w:t>
+      </w:r>
+      <w:r>
+        <w:rPr>
+          <w:rFonts w:ascii="JetBrains Mono" w:hAnsi="JetBrains Mono"/>
+          <w:color w:val="A9B7C6"/>
+        </w:rPr>
+        <w:t xml:space="preserve">+ </w:t>
+      </w:r>
+      <w:proofErr w:type="spellStart"/>
+      <w:r>
+        <w:rPr>
+          <w:rFonts w:ascii="JetBrains Mono" w:hAnsi="JetBrains Mono"/>
+          <w:color w:val="A9B7C6"/>
+        </w:rPr>
+        <w:t>i</w:t>
+      </w:r>
+      <w:proofErr w:type="spellEnd"/>
+      <w:r>
+        <w:rPr>
+          <w:rFonts w:ascii="JetBrains Mono" w:hAnsi="JetBrains Mono"/>
+          <w:color w:val="A9B7C6"/>
+        </w:rPr>
+        <w:t xml:space="preserve"> + </w:t>
+      </w:r>
+      <w:r>
+        <w:rPr>
+          <w:rFonts w:ascii="JetBrains Mono" w:hAnsi="JetBrains Mono"/>
+          <w:color w:val="6A8759"/>
+        </w:rPr>
+        <w:t>" Complete -----------------------------------------"</w:t>
+      </w:r>
+      <w:r>
+        <w:rPr>
+          <w:rFonts w:ascii="JetBrains Mono" w:hAnsi="JetBrains Mono"/>
+          <w:color w:val="A9B7C6"/>
+        </w:rPr>
+        <w:t>)</w:t>
+      </w:r>
+      <w:r>
+        <w:rPr>
+          <w:rFonts w:ascii="JetBrains Mono" w:hAnsi="JetBrains Mono"/>
+          <w:color w:val="CC7832"/>
+        </w:rPr>
+        <w:t>;</w:t>
+      </w:r>
+      <w:r>
+        <w:rPr>
+          <w:rFonts w:ascii="JetBrains Mono" w:hAnsi="JetBrains Mono"/>
+          <w:color w:val="CC7832"/>
+        </w:rPr>
+        <w:br/>
+      </w:r>
+      <w:r>
+        <w:rPr>
+          <w:rFonts w:ascii="JetBrains Mono" w:hAnsi="JetBrains Mono"/>
+          <w:color w:val="CC7832"/>
+        </w:rPr>
+        <w:br/>
+        <w:t xml:space="preserve">        </w:t>
+      </w:r>
+      <w:r>
+        <w:rPr>
+          <w:rFonts w:ascii="JetBrains Mono" w:hAnsi="JetBrains Mono"/>
+          <w:color w:val="A9B7C6"/>
+        </w:rPr>
+        <w:t>}</w:t>
+      </w:r>
+      <w:r>
+        <w:rPr>
+          <w:rFonts w:ascii="JetBrains Mono" w:hAnsi="JetBrains Mono"/>
+          <w:color w:val="A9B7C6"/>
+        </w:rPr>
+        <w:br/>
+        <w:t xml:space="preserve">        </w:t>
+      </w:r>
+      <w:proofErr w:type="spellStart"/>
+      <w:r>
+        <w:rPr>
+          <w:rFonts w:ascii="JetBrains Mono" w:hAnsi="JetBrains Mono"/>
+          <w:color w:val="A9B7C6"/>
+        </w:rPr>
+        <w:t>System.</w:t>
+      </w:r>
+      <w:r>
+        <w:rPr>
+          <w:rFonts w:ascii="JetBrains Mono" w:hAnsi="JetBrains Mono"/>
+          <w:i/>
+          <w:iCs/>
+          <w:color w:val="9876AA"/>
+        </w:rPr>
+        <w:t>out</w:t>
+      </w:r>
+      <w:r>
+        <w:rPr>
+          <w:rFonts w:ascii="JetBrains Mono" w:hAnsi="JetBrains Mono"/>
+          <w:color w:val="A9B7C6"/>
+        </w:rPr>
+        <w:t>.println</w:t>
+      </w:r>
+      <w:proofErr w:type="spellEnd"/>
+      <w:r>
+        <w:rPr>
+          <w:rFonts w:ascii="JetBrains Mono" w:hAnsi="JetBrains Mono"/>
+          <w:color w:val="A9B7C6"/>
+        </w:rPr>
+        <w:t>(</w:t>
+      </w:r>
+      <w:r>
+        <w:rPr>
+          <w:rFonts w:ascii="JetBrains Mono" w:hAnsi="JetBrains Mono"/>
+          <w:color w:val="6A8759"/>
+        </w:rPr>
+        <w:t>"Number of time value inner loop works: "</w:t>
+      </w:r>
+      <w:r>
+        <w:rPr>
+          <w:rFonts w:ascii="JetBrains Mono" w:hAnsi="JetBrains Mono"/>
+          <w:color w:val="A9B7C6"/>
+        </w:rPr>
+        <w:t>+</w:t>
+      </w:r>
+      <w:proofErr w:type="spellStart"/>
+      <w:r>
+        <w:rPr>
+          <w:rFonts w:ascii="JetBrains Mono" w:hAnsi="JetBrains Mono"/>
+          <w:color w:val="A9B7C6"/>
+        </w:rPr>
+        <w:t>countloop</w:t>
+      </w:r>
+      <w:proofErr w:type="spellEnd"/>
+      <w:r>
+        <w:rPr>
+          <w:rFonts w:ascii="JetBrains Mono" w:hAnsi="JetBrains Mono"/>
+          <w:color w:val="A9B7C6"/>
+        </w:rPr>
+        <w:t>)</w:t>
+      </w:r>
+      <w:r>
+        <w:rPr>
+          <w:rFonts w:ascii="JetBrains Mono" w:hAnsi="JetBrains Mono"/>
+          <w:color w:val="CC7832"/>
+        </w:rPr>
+        <w:t>;</w:t>
+      </w:r>
+      <w:r>
+        <w:rPr>
+          <w:rFonts w:ascii="JetBrains Mono" w:hAnsi="JetBrains Mono"/>
+          <w:color w:val="CC7832"/>
+        </w:rPr>
+        <w:br/>
+        <w:t xml:space="preserve">    </w:t>
+      </w:r>
+      <w:r>
+        <w:rPr>
+          <w:rFonts w:ascii="JetBrains Mono" w:hAnsi="JetBrains Mono"/>
+          <w:color w:val="A9B7C6"/>
+        </w:rPr>
+        <w:t>}</w:t>
+      </w:r>
+    </w:p>
+    <w:p>
+      <w:pPr>
+        <w:pStyle w:val="HTMLPreformatted"/>
+        <w:shd w:val="clear" w:color="auto" w:fill="2B2B2B"/>
+        <w:rPr>
+          <w:rFonts w:ascii="JetBrains Mono" w:hAnsi="JetBrains Mono"/>
+          <w:color w:val="A9B7C6"/>
+        </w:rPr>
+      </w:pPr>
+      <w:r>
+        <w:rPr>
+          <w:rFonts w:ascii="JetBrains Mono" w:hAnsi="JetBrains Mono"/>
+          <w:color w:val="A9B7C6"/>
+        </w:rPr>
+        <w:t>}</w:t>
+      </w:r>
+    </w:p>
+    <w:p>
+      <w:pPr>
+        <w:rPr>
+          <w:rFonts w:ascii="Times New Roman" w:hAnsi="Times New Roman" w:cs="Times New Roman"/>
+          <w:b/>
+          <w:sz w:val="28"/>
+        </w:rPr>
+      </w:pPr>
+    </w:p>
+    <w:p>
+      <w:r>
+        <w:br w:type="page"/>
+      </w:r>
+    </w:p>
+    <w:p>
+      <w:pPr>
+        <w:spacing w:before="240"/>
+        <w:rPr>
+          <w:rFonts w:ascii="Times New Roman" w:hAnsi="Times New Roman" w:cs="Times New Roman"/>
+          <w:b/>
+          <w:i/>
+          <w:sz w:val="32"/>
+          <w:u w:val="single"/>
+        </w:rPr>
+      </w:pPr>
+      <w:r>
+        <w:rPr>
+          <w:rFonts w:ascii="Times New Roman" w:hAnsi="Times New Roman" w:cs="Times New Roman"/>
+          <w:b/>
+          <w:i/>
+          <w:sz w:val="32"/>
+          <w:u w:val="single"/>
+        </w:rPr>
+        <w:lastRenderedPageBreak/>
+        <w:t>Output</w:t>
+      </w:r>
+      <w:r>
+        <w:rPr>
+          <w:rFonts w:ascii="Times New Roman" w:hAnsi="Times New Roman" w:cs="Times New Roman"/>
+          <w:b/>
+          <w:i/>
+          <w:sz w:val="32"/>
+          <w:u w:val="single"/>
+        </w:rPr>
+        <w:t>:</w:t>
+      </w:r>
+    </w:p>
+    <w:p>
+      <w:r>
+        <w:rPr>
+          <w:noProof/>
+        </w:rPr>
+        <w:drawing>
+          <wp:inline distT="0" distB="0" distL="0" distR="0">
+            <wp:extent cx="5943600" cy="4474845"/>
+            <wp:effectExtent l="0" t="0" r="0" b="1905"/>
+            <wp:docPr id="5" name="Picture 5"/>
+            <wp:cNvGraphicFramePr>
+              <a:graphicFrameLocks xmlns:a="http://schemas.openxmlformats.org/drawingml/2006/main" noChangeAspect="1"/>
+            </wp:cNvGraphicFramePr>
+            <a:graphic xmlns:a="http://schemas.openxmlformats.org/drawingml/2006/main">
+              <a:graphicData uri="http://schemas.openxmlformats.org/drawingml/2006/picture">
+                <pic:pic xmlns:pic="http://schemas.openxmlformats.org/drawingml/2006/picture">
+                  <pic:nvPicPr>
+                    <pic:cNvPr id="5" name="2.PNG"/>
+                    <pic:cNvPicPr/>
+                  </pic:nvPicPr>
+                  <pic:blipFill>
+                    <a:blip r:embed="rId8">
+                      <a:extLst>
+                        <a:ext uri="{28A0092B-C50C-407E-A947-70E740481C1C}">
+                          <a14:useLocalDpi xmlns:a14="http://schemas.microsoft.com/office/drawing/2010/main" val="0"/>
+                        </a:ext>
+                      </a:extLst>
+                    </a:blip>
+                    <a:stretch>
+                      <a:fillRect/>
+                    </a:stretch>
+                  </pic:blipFill>
+                  <pic:spPr>
+                    <a:xfrm>
+                      <a:off x="0" y="0"/>
+                      <a:ext cx="5943600" cy="4474845"/>
+                    </a:xfrm>
+                    <a:prstGeom prst="rect">
+                      <a:avLst/>
+                    </a:prstGeom>
+                  </pic:spPr>
+                </pic:pic>
+              </a:graphicData>
+            </a:graphic>
+          </wp:inline>
+        </w:drawing>
+      </w:r>
+    </w:p>
+    <w:p>
+      <w:pPr>
+        <w:rPr>
+          <w:rFonts w:ascii="Arial" w:hAnsi="Arial" w:cs="Arial"/>
+          <w:color w:val="3C4043"/>
+          <w:spacing w:val="3"/>
+          <w:sz w:val="21"/>
+          <w:szCs w:val="21"/>
+        </w:rPr>
+      </w:pPr>
+      <w:r>
+        <w:rPr>
+          <w:rFonts w:ascii="Arial" w:hAnsi="Arial" w:cs="Arial"/>
+          <w:color w:val="3C4043"/>
+          <w:spacing w:val="3"/>
+          <w:sz w:val="21"/>
+          <w:szCs w:val="21"/>
+        </w:rPr>
+        <w:br w:type="page"/>
+      </w:r>
+    </w:p>
+    <w:p>
+      <w:r>
+        <w:rPr>
+          <w:rFonts w:ascii="Arial" w:hAnsi="Arial" w:cs="Arial"/>
+          <w:color w:val="3C4043"/>
+          <w:spacing w:val="3"/>
+          <w:sz w:val="21"/>
+          <w:szCs w:val="21"/>
+        </w:rPr>
+        <w:lastRenderedPageBreak/>
+        <w:t>2</w:t>
+      </w:r>
+      <w:r>
+        <w:rPr>
+          <w:rFonts w:ascii="Arial" w:hAnsi="Arial" w:cs="Arial"/>
+          <w:color w:val="3C4043"/>
+          <w:spacing w:val="3"/>
+          <w:sz w:val="21"/>
+          <w:szCs w:val="21"/>
+        </w:rPr>
+        <w:t>) Implement Selection sort on following array [5</w:t>
+      </w:r>
+      <w:proofErr w:type="gramStart"/>
+      <w:r>
+        <w:rPr>
+          <w:rFonts w:ascii="Arial" w:hAnsi="Arial" w:cs="Arial"/>
+          <w:color w:val="3C4043"/>
+          <w:spacing w:val="3"/>
+          <w:sz w:val="21"/>
+          <w:szCs w:val="21"/>
+        </w:rPr>
+        <w:t>,6,1,1,8,9,3,5</w:t>
+      </w:r>
+      <w:proofErr w:type="gramEnd"/>
+      <w:r>
+        <w:rPr>
+          <w:rFonts w:ascii="Arial" w:hAnsi="Arial" w:cs="Arial"/>
+          <w:color w:val="3C4043"/>
+          <w:spacing w:val="3"/>
+          <w:sz w:val="21"/>
+          <w:szCs w:val="21"/>
+        </w:rPr>
+        <w:t>].</w:t>
+      </w:r>
+    </w:p>
+    <w:p>
+      <w:pPr>
+        <w:rPr>
+          <w:rFonts w:ascii="Times New Roman" w:hAnsi="Times New Roman" w:cs="Times New Roman"/>
+          <w:b/>
+          <w:sz w:val="28"/>
+        </w:rPr>
+      </w:pPr>
+      <w:r>
+        <w:rPr>
+          <w:rFonts w:ascii="Times New Roman" w:hAnsi="Times New Roman" w:cs="Times New Roman"/>
+          <w:b/>
+          <w:sz w:val="28"/>
+        </w:rPr>
+        <w:t>Code:</w:t>
+      </w:r>
+    </w:p>
+    <w:p>
+      <w:pPr>
+        <w:pStyle w:val="HTMLPreformatted"/>
+        <w:shd w:val="clear" w:color="auto" w:fill="2B2B2B"/>
+        <w:rPr>
+          <w:rFonts w:ascii="JetBrains Mono" w:hAnsi="JetBrains Mono"/>
+          <w:color w:val="A9B7C6"/>
+        </w:rPr>
+      </w:pPr>
+      <w:r>
+        <w:rPr>
+          <w:rFonts w:ascii="JetBrains Mono" w:hAnsi="JetBrains Mono"/>
+          <w:color w:val="A9B7C6"/>
+        </w:rPr>
+        <w:br/>
+      </w:r>
+      <w:r>
+        <w:rPr>
+          <w:rFonts w:ascii="JetBrains Mono" w:hAnsi="JetBrains Mono"/>
+          <w:color w:val="CC7832"/>
+        </w:rPr>
+        <w:t xml:space="preserve">import </w:t>
+      </w:r>
+      <w:proofErr w:type="spellStart"/>
+      <w:r>
+        <w:rPr>
+          <w:rFonts w:ascii="JetBrains Mono" w:hAnsi="JetBrains Mono"/>
+          <w:color w:val="A9B7C6"/>
+        </w:rPr>
+        <w:t>java.util.Arrays</w:t>
+      </w:r>
+      <w:proofErr w:type="spellEnd"/>
+      <w:r>
+        <w:rPr>
+          <w:rFonts w:ascii="JetBrains Mono" w:hAnsi="JetBrains Mono"/>
+          <w:color w:val="CC7832"/>
+        </w:rPr>
+        <w:t>;</w:t>
+      </w:r>
+      <w:r>
+        <w:rPr>
+          <w:rFonts w:ascii="JetBrains Mono" w:hAnsi="JetBrains Mono"/>
+          <w:color w:val="CC7832"/>
+        </w:rPr>
+        <w:br/>
+        <w:t xml:space="preserve">public class </w:t>
+      </w:r>
+      <w:r>
+        <w:rPr>
+          <w:rFonts w:ascii="JetBrains Mono" w:hAnsi="JetBrains Mono"/>
+          <w:color w:val="A9B7C6"/>
+        </w:rPr>
+        <w:t>Main {</w:t>
+      </w:r>
+      <w:r>
+        <w:rPr>
+          <w:rFonts w:ascii="JetBrains Mono" w:hAnsi="JetBrains Mono"/>
+          <w:color w:val="A9B7C6"/>
+        </w:rPr>
+        <w:br/>
+        <w:t xml:space="preserve">    </w:t>
+      </w:r>
+      <w:r>
+        <w:rPr>
+          <w:rFonts w:ascii="JetBrains Mono" w:hAnsi="JetBrains Mono"/>
+          <w:color w:val="CC7832"/>
+        </w:rPr>
+        <w:t xml:space="preserve">public static void </w:t>
+      </w:r>
+      <w:r>
+        <w:rPr>
+          <w:rFonts w:ascii="JetBrains Mono" w:hAnsi="JetBrains Mono"/>
+          <w:color w:val="FFC66D"/>
+        </w:rPr>
+        <w:t>main</w:t>
+      </w:r>
+      <w:r>
+        <w:rPr>
+          <w:rFonts w:ascii="JetBrains Mono" w:hAnsi="JetBrains Mono"/>
+          <w:color w:val="A9B7C6"/>
+        </w:rPr>
+        <w:t xml:space="preserve">(String[] </w:t>
+      </w:r>
+      <w:proofErr w:type="spellStart"/>
+      <w:r>
+        <w:rPr>
+          <w:rFonts w:ascii="JetBrains Mono" w:hAnsi="JetBrains Mono"/>
+          <w:color w:val="A9B7C6"/>
+        </w:rPr>
+        <w:t>args</w:t>
+      </w:r>
+      <w:proofErr w:type="spellEnd"/>
+      <w:r>
+        <w:rPr>
+          <w:rFonts w:ascii="JetBrains Mono" w:hAnsi="JetBrains Mono"/>
+          <w:color w:val="A9B7C6"/>
+        </w:rPr>
+        <w:t>) {</w:t>
+      </w:r>
+      <w:r>
+        <w:rPr>
+          <w:rFonts w:ascii="JetBrains Mono" w:hAnsi="JetBrains Mono"/>
+          <w:color w:val="A9B7C6"/>
+        </w:rPr>
+        <w:br/>
+        <w:t xml:space="preserve">        </w:t>
+      </w:r>
+      <w:proofErr w:type="spellStart"/>
+      <w:r>
+        <w:rPr>
+          <w:rFonts w:ascii="JetBrains Mono" w:hAnsi="JetBrains Mono"/>
+          <w:color w:val="CC7832"/>
+        </w:rPr>
+        <w:t>int</w:t>
+      </w:r>
+      <w:proofErr w:type="spellEnd"/>
+      <w:r>
+        <w:rPr>
+          <w:rFonts w:ascii="JetBrains Mono" w:hAnsi="JetBrains Mono"/>
+          <w:color w:val="CC7832"/>
+        </w:rPr>
+        <w:t xml:space="preserve"> </w:t>
+      </w:r>
+      <w:r>
+        <w:rPr>
+          <w:rFonts w:ascii="JetBrains Mono" w:hAnsi="JetBrains Mono"/>
+          <w:color w:val="A9B7C6"/>
+        </w:rPr>
+        <w:t>array[] = {</w:t>
+      </w:r>
+      <w:r>
+        <w:rPr>
+          <w:rFonts w:ascii="JetBrains Mono" w:hAnsi="JetBrains Mono"/>
+          <w:color w:val="6897BB"/>
+        </w:rPr>
+        <w:t>5</w:t>
+      </w:r>
+      <w:r>
+        <w:rPr>
+          <w:rFonts w:ascii="JetBrains Mono" w:hAnsi="JetBrains Mono"/>
+          <w:color w:val="CC7832"/>
+        </w:rPr>
+        <w:t>,</w:t>
+      </w:r>
+      <w:r>
+        <w:rPr>
+          <w:rFonts w:ascii="JetBrains Mono" w:hAnsi="JetBrains Mono"/>
+          <w:color w:val="6897BB"/>
+        </w:rPr>
+        <w:t>6</w:t>
+      </w:r>
+      <w:r>
+        <w:rPr>
+          <w:rFonts w:ascii="JetBrains Mono" w:hAnsi="JetBrains Mono"/>
+          <w:color w:val="CC7832"/>
+        </w:rPr>
+        <w:t>,</w:t>
+      </w:r>
+      <w:r>
+        <w:rPr>
+          <w:rFonts w:ascii="JetBrains Mono" w:hAnsi="JetBrains Mono"/>
+          <w:color w:val="6897BB"/>
+        </w:rPr>
+        <w:t>1</w:t>
+      </w:r>
+      <w:r>
+        <w:rPr>
+          <w:rFonts w:ascii="JetBrains Mono" w:hAnsi="JetBrains Mono"/>
+          <w:color w:val="CC7832"/>
+        </w:rPr>
+        <w:t>,</w:t>
+      </w:r>
+      <w:r>
+        <w:rPr>
+          <w:rFonts w:ascii="JetBrains Mono" w:hAnsi="JetBrains Mono"/>
+          <w:color w:val="6897BB"/>
+        </w:rPr>
+        <w:t>1</w:t>
+      </w:r>
+      <w:r>
+        <w:rPr>
+          <w:rFonts w:ascii="JetBrains Mono" w:hAnsi="JetBrains Mono"/>
+          <w:color w:val="CC7832"/>
+        </w:rPr>
+        <w:t>,</w:t>
+      </w:r>
+      <w:r>
+        <w:rPr>
+          <w:rFonts w:ascii="JetBrains Mono" w:hAnsi="JetBrains Mono"/>
+          <w:color w:val="6897BB"/>
+        </w:rPr>
+        <w:t>8</w:t>
+      </w:r>
+      <w:r>
+        <w:rPr>
+          <w:rFonts w:ascii="JetBrains Mono" w:hAnsi="JetBrains Mono"/>
+          <w:color w:val="CC7832"/>
+        </w:rPr>
+        <w:t>,</w:t>
+      </w:r>
+      <w:r>
+        <w:rPr>
+          <w:rFonts w:ascii="JetBrains Mono" w:hAnsi="JetBrains Mono"/>
+          <w:color w:val="6897BB"/>
+        </w:rPr>
+        <w:t>9</w:t>
+      </w:r>
+      <w:r>
+        <w:rPr>
+          <w:rFonts w:ascii="JetBrains Mono" w:hAnsi="JetBrains Mono"/>
+          <w:color w:val="CC7832"/>
+        </w:rPr>
+        <w:t>,</w:t>
+      </w:r>
+      <w:r>
+        <w:rPr>
+          <w:rFonts w:ascii="JetBrains Mono" w:hAnsi="JetBrains Mono"/>
+          <w:color w:val="6897BB"/>
+        </w:rPr>
+        <w:t>3</w:t>
+      </w:r>
+      <w:r>
+        <w:rPr>
+          <w:rFonts w:ascii="JetBrains Mono" w:hAnsi="JetBrains Mono"/>
+          <w:color w:val="CC7832"/>
+        </w:rPr>
+        <w:t>,</w:t>
+      </w:r>
+      <w:r>
+        <w:rPr>
+          <w:rFonts w:ascii="JetBrains Mono" w:hAnsi="JetBrains Mono"/>
+          <w:color w:val="6897BB"/>
+        </w:rPr>
+        <w:t>5</w:t>
+      </w:r>
+      <w:r>
+        <w:rPr>
+          <w:rFonts w:ascii="JetBrains Mono" w:hAnsi="JetBrains Mono"/>
+          <w:color w:val="A9B7C6"/>
+        </w:rPr>
+        <w:t>}</w:t>
+      </w:r>
+      <w:r>
+        <w:rPr>
+          <w:rFonts w:ascii="JetBrains Mono" w:hAnsi="JetBrains Mono"/>
+          <w:color w:val="CC7832"/>
+        </w:rPr>
+        <w:t>;</w:t>
+      </w:r>
+      <w:r>
+        <w:rPr>
+          <w:rFonts w:ascii="JetBrains Mono" w:hAnsi="JetBrains Mono"/>
+          <w:color w:val="CC7832"/>
+        </w:rPr>
+        <w:br/>
+      </w:r>
+      <w:r>
+        <w:rPr>
+          <w:rFonts w:ascii="JetBrains Mono" w:hAnsi="JetBrains Mono"/>
+          <w:color w:val="CC7832"/>
+        </w:rPr>
+        <w:br/>
+        <w:t xml:space="preserve">        </w:t>
+      </w:r>
+      <w:r>
+        <w:rPr>
+          <w:rFonts w:ascii="JetBrains Mono" w:hAnsi="JetBrains Mono"/>
+          <w:color w:val="A9B7C6"/>
+        </w:rPr>
+        <w:t xml:space="preserve">Sorting </w:t>
+      </w:r>
+      <w:proofErr w:type="spellStart"/>
+      <w:r>
+        <w:rPr>
+          <w:rFonts w:ascii="JetBrains Mono" w:hAnsi="JetBrains Mono"/>
+          <w:color w:val="A9B7C6"/>
+        </w:rPr>
+        <w:t>ob</w:t>
+      </w:r>
+      <w:proofErr w:type="spellEnd"/>
+      <w:r>
+        <w:rPr>
+          <w:rFonts w:ascii="JetBrains Mono" w:hAnsi="JetBrains Mono"/>
+          <w:color w:val="A9B7C6"/>
+        </w:rPr>
+        <w:t xml:space="preserve"> = </w:t>
+      </w:r>
+      <w:r>
+        <w:rPr>
+          <w:rFonts w:ascii="JetBrains Mono" w:hAnsi="JetBrains Mono"/>
+          <w:color w:val="CC7832"/>
+        </w:rPr>
+        <w:t xml:space="preserve">new </w:t>
+      </w:r>
+      <w:r>
+        <w:rPr>
+          <w:rFonts w:ascii="JetBrains Mono" w:hAnsi="JetBrains Mono"/>
+          <w:color w:val="A9B7C6"/>
+        </w:rPr>
+        <w:t>Sorting()</w:t>
+      </w:r>
+      <w:r>
+        <w:rPr>
+          <w:rFonts w:ascii="JetBrains Mono" w:hAnsi="JetBrains Mono"/>
+          <w:color w:val="CC7832"/>
+        </w:rPr>
+        <w:t>;</w:t>
+      </w:r>
+      <w:r>
+        <w:rPr>
+          <w:rFonts w:ascii="JetBrains Mono" w:hAnsi="JetBrains Mono"/>
+          <w:color w:val="CC7832"/>
+        </w:rPr>
+        <w:br/>
+        <w:t xml:space="preserve">        </w:t>
+      </w:r>
+      <w:proofErr w:type="spellStart"/>
+      <w:r>
+        <w:rPr>
+          <w:rFonts w:ascii="JetBrains Mono" w:hAnsi="JetBrains Mono"/>
+          <w:color w:val="A9B7C6"/>
+        </w:rPr>
+        <w:t>ob.SelectionSorting</w:t>
+      </w:r>
+      <w:proofErr w:type="spellEnd"/>
+      <w:r>
+        <w:rPr>
+          <w:rFonts w:ascii="JetBrains Mono" w:hAnsi="JetBrains Mono"/>
+          <w:color w:val="A9B7C6"/>
+        </w:rPr>
+        <w:t>(array)</w:t>
+      </w:r>
+      <w:r>
+        <w:rPr>
+          <w:rFonts w:ascii="JetBrains Mono" w:hAnsi="JetBrains Mono"/>
+          <w:color w:val="CC7832"/>
+        </w:rPr>
+        <w:t>;</w:t>
+      </w:r>
+      <w:r>
+        <w:rPr>
+          <w:rFonts w:ascii="JetBrains Mono" w:hAnsi="JetBrains Mono"/>
+          <w:color w:val="CC7832"/>
+        </w:rPr>
+        <w:br/>
+        <w:t xml:space="preserve">    </w:t>
+      </w:r>
+      <w:r>
+        <w:rPr>
+          <w:rFonts w:ascii="JetBrains Mono" w:hAnsi="JetBrains Mono"/>
+          <w:color w:val="A9B7C6"/>
+        </w:rPr>
+        <w:t>}</w:t>
+      </w:r>
+      <w:r>
+        <w:rPr>
+          <w:rFonts w:ascii="JetBrains Mono" w:hAnsi="JetBrains Mono"/>
+          <w:color w:val="A9B7C6"/>
+        </w:rPr>
+        <w:br/>
+        <w:t>}</w:t>
+      </w:r>
+      <w:r>
+        <w:rPr>
+          <w:rFonts w:ascii="JetBrains Mono" w:hAnsi="JetBrains Mono"/>
+          <w:color w:val="A9B7C6"/>
+        </w:rPr>
+        <w:br/>
+      </w:r>
+      <w:r>
+        <w:rPr>
+          <w:rFonts w:ascii="JetBrains Mono" w:hAnsi="JetBrains Mono"/>
+          <w:color w:val="CC7832"/>
+        </w:rPr>
+        <w:t xml:space="preserve">class </w:t>
+      </w:r>
+      <w:r>
+        <w:rPr>
+          <w:rFonts w:ascii="JetBrains Mono" w:hAnsi="JetBrains Mono"/>
+          <w:color w:val="A9B7C6"/>
+        </w:rPr>
+        <w:t>Sorting{</w:t>
+      </w:r>
+      <w:r>
+        <w:rPr>
+          <w:rFonts w:ascii="JetBrains Mono" w:hAnsi="JetBrains Mono"/>
+          <w:color w:val="A9B7C6"/>
+        </w:rPr>
+        <w:br/>
+      </w:r>
+      <w:r>
+        <w:rPr>
+          <w:rFonts w:ascii="JetBrains Mono" w:hAnsi="JetBrains Mono"/>
+          <w:color w:val="A9B7C6"/>
+        </w:rPr>
+        <w:br/>
+        <w:t xml:space="preserve">    </w:t>
+      </w:r>
+      <w:r>
+        <w:rPr>
+          <w:rFonts w:ascii="JetBrains Mono" w:hAnsi="JetBrains Mono"/>
+          <w:color w:val="CC7832"/>
+        </w:rPr>
+        <w:t xml:space="preserve">void </w:t>
+      </w:r>
+      <w:proofErr w:type="spellStart"/>
+      <w:r>
+        <w:rPr>
+          <w:rFonts w:ascii="JetBrains Mono" w:hAnsi="JetBrains Mono"/>
+          <w:color w:val="FFC66D"/>
+        </w:rPr>
+        <w:t>SelectionSorting</w:t>
+      </w:r>
+      <w:proofErr w:type="spellEnd"/>
+      <w:r>
+        <w:rPr>
+          <w:rFonts w:ascii="JetBrains Mono" w:hAnsi="JetBrains Mono"/>
+          <w:color w:val="A9B7C6"/>
+        </w:rPr>
+        <w:t>(</w:t>
+      </w:r>
+      <w:proofErr w:type="spellStart"/>
+      <w:r>
+        <w:rPr>
+          <w:rFonts w:ascii="JetBrains Mono" w:hAnsi="JetBrains Mono"/>
+          <w:color w:val="CC7832"/>
+        </w:rPr>
+        <w:t>int</w:t>
+      </w:r>
+      <w:proofErr w:type="spellEnd"/>
+      <w:r>
+        <w:rPr>
+          <w:rFonts w:ascii="JetBrains Mono" w:hAnsi="JetBrains Mono"/>
+          <w:color w:val="CC7832"/>
+        </w:rPr>
+        <w:t xml:space="preserve"> </w:t>
+      </w:r>
+      <w:proofErr w:type="spellStart"/>
+      <w:r>
+        <w:rPr>
+          <w:rFonts w:ascii="JetBrains Mono" w:hAnsi="JetBrains Mono"/>
+          <w:color w:val="A9B7C6"/>
+        </w:rPr>
+        <w:t>arr</w:t>
+      </w:r>
+      <w:proofErr w:type="spellEnd"/>
+      <w:r>
+        <w:rPr>
+          <w:rFonts w:ascii="JetBrains Mono" w:hAnsi="JetBrains Mono"/>
+          <w:color w:val="A9B7C6"/>
+        </w:rPr>
+        <w:t>[]){</w:t>
+      </w:r>
+      <w:r>
+        <w:rPr>
+          <w:rFonts w:ascii="JetBrains Mono" w:hAnsi="JetBrains Mono"/>
+          <w:color w:val="A9B7C6"/>
+        </w:rPr>
+        <w:br/>
+        <w:t xml:space="preserve">        </w:t>
+      </w:r>
+      <w:proofErr w:type="spellStart"/>
+      <w:r>
+        <w:rPr>
+          <w:rFonts w:ascii="JetBrains Mono" w:hAnsi="JetBrains Mono"/>
+          <w:color w:val="CC7832"/>
+        </w:rPr>
+        <w:t>int</w:t>
+      </w:r>
+      <w:proofErr w:type="spellEnd"/>
+      <w:r>
+        <w:rPr>
+          <w:rFonts w:ascii="JetBrains Mono" w:hAnsi="JetBrains Mono"/>
+          <w:color w:val="CC7832"/>
+        </w:rPr>
+        <w:t xml:space="preserve"> </w:t>
+      </w:r>
+      <w:r>
+        <w:rPr>
+          <w:rFonts w:ascii="JetBrains Mono" w:hAnsi="JetBrains Mono"/>
+          <w:color w:val="A9B7C6"/>
+        </w:rPr>
+        <w:t xml:space="preserve">length = </w:t>
+      </w:r>
+      <w:proofErr w:type="spellStart"/>
+      <w:r>
+        <w:rPr>
+          <w:rFonts w:ascii="JetBrains Mono" w:hAnsi="JetBrains Mono"/>
+          <w:color w:val="A9B7C6"/>
+        </w:rPr>
+        <w:t>arr.</w:t>
+      </w:r>
+      <w:r>
+        <w:rPr>
+          <w:rFonts w:ascii="JetBrains Mono" w:hAnsi="JetBrains Mono"/>
+          <w:color w:val="9876AA"/>
+        </w:rPr>
+        <w:t>length</w:t>
+      </w:r>
+      <w:proofErr w:type="spellEnd"/>
+      <w:r>
+        <w:rPr>
+          <w:rFonts w:ascii="JetBrains Mono" w:hAnsi="JetBrains Mono"/>
+          <w:color w:val="CC7832"/>
+        </w:rPr>
+        <w:t>,</w:t>
+      </w:r>
+      <w:r>
+        <w:rPr>
+          <w:rFonts w:ascii="JetBrains Mono" w:hAnsi="JetBrains Mono"/>
+          <w:color w:val="CC7832"/>
+        </w:rPr>
+        <w:br/>
+        <w:t xml:space="preserve">            </w:t>
+      </w:r>
+      <w:r>
+        <w:rPr>
+          <w:rFonts w:ascii="JetBrains Mono" w:hAnsi="JetBrains Mono"/>
+          <w:color w:val="A9B7C6"/>
+        </w:rPr>
+        <w:t>swap</w:t>
+      </w:r>
+      <w:r>
+        <w:rPr>
+          <w:rFonts w:ascii="JetBrains Mono" w:hAnsi="JetBrains Mono"/>
+          <w:color w:val="CC7832"/>
+        </w:rPr>
+        <w:t>,</w:t>
+      </w:r>
+      <w:r>
+        <w:rPr>
+          <w:rFonts w:ascii="JetBrains Mono" w:hAnsi="JetBrains Mono"/>
+          <w:color w:val="CC7832"/>
+        </w:rPr>
+        <w:br/>
+        <w:t xml:space="preserve">            </w:t>
+      </w:r>
+      <w:proofErr w:type="spellStart"/>
+      <w:r>
+        <w:rPr>
+          <w:rFonts w:ascii="JetBrains Mono" w:hAnsi="JetBrains Mono"/>
+          <w:color w:val="A9B7C6"/>
+        </w:rPr>
+        <w:t>countloop</w:t>
+      </w:r>
+      <w:proofErr w:type="spellEnd"/>
+      <w:r>
+        <w:rPr>
+          <w:rFonts w:ascii="JetBrains Mono" w:hAnsi="JetBrains Mono"/>
+          <w:color w:val="A9B7C6"/>
+        </w:rPr>
+        <w:t xml:space="preserve"> = </w:t>
+      </w:r>
+      <w:r>
+        <w:rPr>
+          <w:rFonts w:ascii="JetBrains Mono" w:hAnsi="JetBrains Mono"/>
+          <w:color w:val="6897BB"/>
+        </w:rPr>
+        <w:t>0</w:t>
+      </w:r>
+      <w:r>
+        <w:rPr>
+          <w:rFonts w:ascii="JetBrains Mono" w:hAnsi="JetBrains Mono"/>
+          <w:color w:val="CC7832"/>
+        </w:rPr>
+        <w:t>;</w:t>
+      </w:r>
+      <w:r>
+        <w:rPr>
+          <w:rFonts w:ascii="JetBrains Mono" w:hAnsi="JetBrains Mono"/>
+          <w:color w:val="CC7832"/>
+        </w:rPr>
+        <w:br/>
+        <w:t xml:space="preserve">        </w:t>
+      </w:r>
+      <w:proofErr w:type="spellStart"/>
+      <w:r>
+        <w:rPr>
+          <w:rFonts w:ascii="JetBrains Mono" w:hAnsi="JetBrains Mono"/>
+          <w:color w:val="A9B7C6"/>
+        </w:rPr>
+        <w:t>System.</w:t>
+      </w:r>
+      <w:r>
+        <w:rPr>
+          <w:rFonts w:ascii="JetBrains Mono" w:hAnsi="JetBrains Mono"/>
+          <w:i/>
+          <w:iCs/>
+          <w:color w:val="9876AA"/>
+        </w:rPr>
+        <w:t>out</w:t>
+      </w:r>
+      <w:r>
+        <w:rPr>
+          <w:rFonts w:ascii="JetBrains Mono" w:hAnsi="JetBrains Mono"/>
+          <w:color w:val="A9B7C6"/>
+        </w:rPr>
+        <w:t>.println</w:t>
+      </w:r>
+      <w:proofErr w:type="spellEnd"/>
+      <w:r>
+        <w:rPr>
+          <w:rFonts w:ascii="JetBrains Mono" w:hAnsi="JetBrains Mono"/>
+          <w:color w:val="A9B7C6"/>
+        </w:rPr>
+        <w:t>(</w:t>
+      </w:r>
+      <w:r>
+        <w:rPr>
+          <w:rFonts w:ascii="JetBrains Mono" w:hAnsi="JetBrains Mono"/>
+          <w:color w:val="6A8759"/>
+        </w:rPr>
+        <w:t>"----------------------------------------- Selection Sorting ----------------------------------------- "</w:t>
+      </w:r>
+      <w:r>
+        <w:rPr>
+          <w:rFonts w:ascii="JetBrains Mono" w:hAnsi="JetBrains Mono"/>
+          <w:color w:val="A9B7C6"/>
+        </w:rPr>
+        <w:t>)</w:t>
+      </w:r>
+      <w:r>
+        <w:rPr>
+          <w:rFonts w:ascii="JetBrains Mono" w:hAnsi="JetBrains Mono"/>
+          <w:color w:val="CC7832"/>
+        </w:rPr>
+        <w:t>;</w:t>
+      </w:r>
+      <w:r>
+        <w:rPr>
+          <w:rFonts w:ascii="JetBrains Mono" w:hAnsi="JetBrains Mono"/>
+          <w:color w:val="CC7832"/>
+        </w:rPr>
+        <w:br/>
+        <w:t xml:space="preserve">        </w:t>
+      </w:r>
+      <w:proofErr w:type="spellStart"/>
+      <w:r>
+        <w:rPr>
+          <w:rFonts w:ascii="JetBrains Mono" w:hAnsi="JetBrains Mono"/>
+          <w:color w:val="A9B7C6"/>
+        </w:rPr>
+        <w:t>System.</w:t>
+      </w:r>
+      <w:r>
+        <w:rPr>
+          <w:rFonts w:ascii="JetBrains Mono" w:hAnsi="JetBrains Mono"/>
+          <w:i/>
+          <w:iCs/>
+          <w:color w:val="9876AA"/>
+        </w:rPr>
+        <w:t>out</w:t>
+      </w:r>
+      <w:r>
+        <w:rPr>
+          <w:rFonts w:ascii="JetBrains Mono" w:hAnsi="JetBrains Mono"/>
+          <w:color w:val="A9B7C6"/>
+        </w:rPr>
+        <w:t>.println</w:t>
+      </w:r>
+      <w:proofErr w:type="spellEnd"/>
+      <w:r>
+        <w:rPr>
+          <w:rFonts w:ascii="JetBrains Mono" w:hAnsi="JetBrains Mono"/>
+          <w:color w:val="A9B7C6"/>
+        </w:rPr>
+        <w:t>(</w:t>
+      </w:r>
+      <w:proofErr w:type="spellStart"/>
+      <w:r>
+        <w:rPr>
+          <w:rFonts w:ascii="JetBrains Mono" w:hAnsi="JetBrains Mono"/>
+          <w:color w:val="A9B7C6"/>
+        </w:rPr>
+        <w:t>Arrays.</w:t>
+      </w:r>
+      <w:r>
+        <w:rPr>
+          <w:rFonts w:ascii="JetBrains Mono" w:hAnsi="JetBrains Mono"/>
+          <w:i/>
+          <w:iCs/>
+          <w:color w:val="A9B7C6"/>
+        </w:rPr>
+        <w:t>toString</w:t>
+      </w:r>
+      <w:proofErr w:type="spellEnd"/>
+      <w:r>
+        <w:rPr>
+          <w:rFonts w:ascii="JetBrains Mono" w:hAnsi="JetBrains Mono"/>
+          <w:color w:val="A9B7C6"/>
+        </w:rPr>
+        <w:t>(</w:t>
+      </w:r>
+      <w:proofErr w:type="spellStart"/>
+      <w:r>
+        <w:rPr>
+          <w:rFonts w:ascii="JetBrains Mono" w:hAnsi="JetBrains Mono"/>
+          <w:color w:val="A9B7C6"/>
+        </w:rPr>
+        <w:t>arr</w:t>
+      </w:r>
+      <w:proofErr w:type="spellEnd"/>
+      <w:r>
+        <w:rPr>
+          <w:rFonts w:ascii="JetBrains Mono" w:hAnsi="JetBrains Mono"/>
+          <w:color w:val="A9B7C6"/>
+        </w:rPr>
+        <w:t>))</w:t>
+      </w:r>
+      <w:r>
+        <w:rPr>
+          <w:rFonts w:ascii="JetBrains Mono" w:hAnsi="JetBrains Mono"/>
+          <w:color w:val="CC7832"/>
+        </w:rPr>
+        <w:t>;</w:t>
+      </w:r>
+      <w:r>
+        <w:rPr>
+          <w:rFonts w:ascii="JetBrains Mono" w:hAnsi="JetBrains Mono"/>
+          <w:color w:val="CC7832"/>
+        </w:rPr>
+        <w:br/>
+      </w:r>
+      <w:r>
+        <w:rPr>
+          <w:rFonts w:ascii="JetBrains Mono" w:hAnsi="JetBrains Mono"/>
+          <w:color w:val="CC7832"/>
+        </w:rPr>
+        <w:br/>
+        <w:t xml:space="preserve">        for </w:t>
+      </w:r>
+      <w:r>
+        <w:rPr>
+          <w:rFonts w:ascii="JetBrains Mono" w:hAnsi="JetBrains Mono"/>
+          <w:color w:val="A9B7C6"/>
+        </w:rPr>
+        <w:t>(</w:t>
+      </w:r>
+      <w:proofErr w:type="spellStart"/>
+      <w:r>
+        <w:rPr>
+          <w:rFonts w:ascii="JetBrains Mono" w:hAnsi="JetBrains Mono"/>
+          <w:color w:val="CC7832"/>
+        </w:rPr>
+        <w:t>int</w:t>
+      </w:r>
+      <w:proofErr w:type="spellEnd"/>
+      <w:r>
+        <w:rPr>
+          <w:rFonts w:ascii="JetBrains Mono" w:hAnsi="JetBrains Mono"/>
+          <w:color w:val="CC7832"/>
+        </w:rPr>
+        <w:t xml:space="preserve"> </w:t>
+      </w:r>
+      <w:proofErr w:type="spellStart"/>
+      <w:r>
+        <w:rPr>
+          <w:rFonts w:ascii="JetBrains Mono" w:hAnsi="JetBrains Mono"/>
+          <w:color w:val="A9B7C6"/>
+        </w:rPr>
+        <w:t>i</w:t>
+      </w:r>
+      <w:proofErr w:type="spellEnd"/>
+      <w:r>
+        <w:rPr>
+          <w:rFonts w:ascii="JetBrains Mono" w:hAnsi="JetBrains Mono"/>
+          <w:color w:val="A9B7C6"/>
+        </w:rPr>
+        <w:t xml:space="preserve"> = </w:t>
+      </w:r>
+      <w:r>
+        <w:rPr>
+          <w:rFonts w:ascii="JetBrains Mono" w:hAnsi="JetBrains Mono"/>
+          <w:color w:val="6897BB"/>
+        </w:rPr>
+        <w:t>0</w:t>
+      </w:r>
+      <w:r>
+        <w:rPr>
+          <w:rFonts w:ascii="JetBrains Mono" w:hAnsi="JetBrains Mono"/>
+          <w:color w:val="CC7832"/>
+        </w:rPr>
+        <w:t xml:space="preserve">; </w:t>
+      </w:r>
+      <w:proofErr w:type="spellStart"/>
+      <w:r>
+        <w:rPr>
+          <w:rFonts w:ascii="JetBrains Mono" w:hAnsi="JetBrains Mono"/>
+          <w:color w:val="A9B7C6"/>
+        </w:rPr>
+        <w:t>i</w:t>
+      </w:r>
+      <w:proofErr w:type="spellEnd"/>
+      <w:r>
+        <w:rPr>
+          <w:rFonts w:ascii="JetBrains Mono" w:hAnsi="JetBrains Mono"/>
+          <w:color w:val="A9B7C6"/>
+        </w:rPr>
+        <w:t xml:space="preserve"> &lt; (length-</w:t>
+      </w:r>
+      <w:r>
+        <w:rPr>
+          <w:rFonts w:ascii="JetBrains Mono" w:hAnsi="JetBrains Mono"/>
+          <w:color w:val="6897BB"/>
+        </w:rPr>
+        <w:t>1</w:t>
+      </w:r>
+      <w:r>
+        <w:rPr>
+          <w:rFonts w:ascii="JetBrains Mono" w:hAnsi="JetBrains Mono"/>
+          <w:color w:val="A9B7C6"/>
+        </w:rPr>
+        <w:t>)</w:t>
+      </w:r>
+      <w:r>
+        <w:rPr>
+          <w:rFonts w:ascii="JetBrains Mono" w:hAnsi="JetBrains Mono"/>
+          <w:color w:val="CC7832"/>
+        </w:rPr>
+        <w:t xml:space="preserve">; </w:t>
+      </w:r>
+      <w:proofErr w:type="spellStart"/>
+      <w:r>
+        <w:rPr>
+          <w:rFonts w:ascii="JetBrains Mono" w:hAnsi="JetBrains Mono"/>
+          <w:color w:val="A9B7C6"/>
+        </w:rPr>
+        <w:t>i</w:t>
+      </w:r>
+      <w:proofErr w:type="spellEnd"/>
+      <w:r>
+        <w:rPr>
+          <w:rFonts w:ascii="JetBrains Mono" w:hAnsi="JetBrains Mono"/>
+          <w:color w:val="A9B7C6"/>
+        </w:rPr>
+        <w:t>++) {</w:t>
+      </w:r>
+      <w:r>
+        <w:rPr>
+          <w:rFonts w:ascii="JetBrains Mono" w:hAnsi="JetBrains Mono"/>
+          <w:color w:val="A9B7C6"/>
+        </w:rPr>
+        <w:br/>
+        <w:t xml:space="preserve">            </w:t>
+      </w:r>
+      <w:proofErr w:type="spellStart"/>
+      <w:r>
+        <w:rPr>
+          <w:rFonts w:ascii="JetBrains Mono" w:hAnsi="JetBrains Mono"/>
+          <w:color w:val="CC7832"/>
+        </w:rPr>
+        <w:t>int</w:t>
+      </w:r>
+      <w:proofErr w:type="spellEnd"/>
+      <w:r>
+        <w:rPr>
+          <w:rFonts w:ascii="JetBrains Mono" w:hAnsi="JetBrains Mono"/>
+          <w:color w:val="CC7832"/>
+        </w:rPr>
+        <w:t xml:space="preserve"> </w:t>
+      </w:r>
+      <w:proofErr w:type="spellStart"/>
+      <w:r>
+        <w:rPr>
+          <w:rFonts w:ascii="JetBrains Mono" w:hAnsi="JetBrains Mono"/>
+          <w:color w:val="A9B7C6"/>
+        </w:rPr>
+        <w:t>minIndex</w:t>
+      </w:r>
+      <w:proofErr w:type="spellEnd"/>
+      <w:r>
+        <w:rPr>
+          <w:rFonts w:ascii="JetBrains Mono" w:hAnsi="JetBrains Mono"/>
+          <w:color w:val="A9B7C6"/>
+        </w:rPr>
+        <w:t xml:space="preserve"> = </w:t>
+      </w:r>
+      <w:proofErr w:type="spellStart"/>
+      <w:r>
+        <w:rPr>
+          <w:rFonts w:ascii="JetBrains Mono" w:hAnsi="JetBrains Mono"/>
+          <w:color w:val="A9B7C6"/>
+        </w:rPr>
+        <w:t>i</w:t>
+      </w:r>
+      <w:proofErr w:type="spellEnd"/>
+      <w:r>
+        <w:rPr>
+          <w:rFonts w:ascii="JetBrains Mono" w:hAnsi="JetBrains Mono"/>
+          <w:color w:val="CC7832"/>
+        </w:rPr>
+        <w:t>;</w:t>
+      </w:r>
+      <w:r>
+        <w:rPr>
+          <w:rFonts w:ascii="JetBrains Mono" w:hAnsi="JetBrains Mono"/>
+          <w:color w:val="CC7832"/>
+        </w:rPr>
+        <w:br/>
+        <w:t xml:space="preserve">            for </w:t>
+      </w:r>
+      <w:r>
+        <w:rPr>
+          <w:rFonts w:ascii="JetBrains Mono" w:hAnsi="JetBrains Mono"/>
+          <w:color w:val="A9B7C6"/>
+        </w:rPr>
+        <w:t>(</w:t>
+      </w:r>
+      <w:proofErr w:type="spellStart"/>
+      <w:r>
+        <w:rPr>
+          <w:rFonts w:ascii="JetBrains Mono" w:hAnsi="JetBrains Mono"/>
+          <w:color w:val="CC7832"/>
+        </w:rPr>
+        <w:t>int</w:t>
+      </w:r>
+      <w:proofErr w:type="spellEnd"/>
+      <w:r>
+        <w:rPr>
+          <w:rFonts w:ascii="JetBrains Mono" w:hAnsi="JetBrains Mono"/>
+          <w:color w:val="CC7832"/>
+        </w:rPr>
+        <w:t xml:space="preserve"> </w:t>
+      </w:r>
+      <w:r>
+        <w:rPr>
+          <w:rFonts w:ascii="JetBrains Mono" w:hAnsi="JetBrains Mono"/>
+          <w:color w:val="A9B7C6"/>
+        </w:rPr>
+        <w:t>j = i+</w:t>
+      </w:r>
+      <w:r>
+        <w:rPr>
+          <w:rFonts w:ascii="JetBrains Mono" w:hAnsi="JetBrains Mono"/>
+          <w:color w:val="6897BB"/>
+        </w:rPr>
+        <w:t>1</w:t>
+      </w:r>
+      <w:r>
+        <w:rPr>
+          <w:rFonts w:ascii="JetBrains Mono" w:hAnsi="JetBrains Mono"/>
+          <w:color w:val="CC7832"/>
+        </w:rPr>
+        <w:t xml:space="preserve">; </w:t>
+      </w:r>
+      <w:r>
+        <w:rPr>
+          <w:rFonts w:ascii="JetBrains Mono" w:hAnsi="JetBrains Mono"/>
+          <w:color w:val="A9B7C6"/>
+        </w:rPr>
+        <w:t>j &lt; length</w:t>
+      </w:r>
+      <w:r>
+        <w:rPr>
+          <w:rFonts w:ascii="JetBrains Mono" w:hAnsi="JetBrains Mono"/>
+          <w:color w:val="CC7832"/>
+        </w:rPr>
+        <w:t xml:space="preserve">; </w:t>
+      </w:r>
+      <w:proofErr w:type="spellStart"/>
+      <w:r>
+        <w:rPr>
+          <w:rFonts w:ascii="JetBrains Mono" w:hAnsi="JetBrains Mono"/>
+          <w:color w:val="A9B7C6"/>
+        </w:rPr>
+        <w:t>j++</w:t>
+      </w:r>
+      <w:proofErr w:type="spellEnd"/>
+      <w:r>
+        <w:rPr>
+          <w:rFonts w:ascii="JetBrains Mono" w:hAnsi="JetBrains Mono"/>
+          <w:color w:val="A9B7C6"/>
+        </w:rPr>
+        <w:t>) {</w:t>
+      </w:r>
+      <w:r>
+        <w:rPr>
+          <w:rFonts w:ascii="JetBrains Mono" w:hAnsi="JetBrains Mono"/>
+          <w:color w:val="A9B7C6"/>
+        </w:rPr>
+        <w:br/>
+        <w:t xml:space="preserve">                </w:t>
+      </w:r>
+      <w:proofErr w:type="spellStart"/>
+      <w:r>
+        <w:rPr>
+          <w:rFonts w:ascii="JetBrains Mono" w:hAnsi="JetBrains Mono"/>
+          <w:color w:val="A9B7C6"/>
+        </w:rPr>
+        <w:t>System.</w:t>
+      </w:r>
+      <w:r>
+        <w:rPr>
+          <w:rFonts w:ascii="JetBrains Mono" w:hAnsi="JetBrains Mono"/>
+          <w:i/>
+          <w:iCs/>
+          <w:color w:val="9876AA"/>
+        </w:rPr>
+        <w:t>out</w:t>
+      </w:r>
+      <w:r>
+        <w:rPr>
+          <w:rFonts w:ascii="JetBrains Mono" w:hAnsi="JetBrains Mono"/>
+          <w:color w:val="A9B7C6"/>
+        </w:rPr>
+        <w:t>.println</w:t>
+      </w:r>
+      <w:proofErr w:type="spellEnd"/>
+      <w:r>
+        <w:rPr>
+          <w:rFonts w:ascii="JetBrains Mono" w:hAnsi="JetBrains Mono"/>
+          <w:color w:val="A9B7C6"/>
+        </w:rPr>
+        <w:t>(</w:t>
+      </w:r>
+      <w:r>
+        <w:rPr>
+          <w:rFonts w:ascii="JetBrains Mono" w:hAnsi="JetBrains Mono"/>
+          <w:color w:val="6A8759"/>
+        </w:rPr>
+        <w:t>"j = "</w:t>
+      </w:r>
+      <w:r>
+        <w:rPr>
+          <w:rFonts w:ascii="JetBrains Mono" w:hAnsi="JetBrains Mono"/>
+          <w:color w:val="A9B7C6"/>
+        </w:rPr>
+        <w:t>+j+</w:t>
+      </w:r>
+      <w:r>
+        <w:rPr>
+          <w:rFonts w:ascii="JetBrains Mono" w:hAnsi="JetBrains Mono"/>
+          <w:color w:val="6A8759"/>
+        </w:rPr>
+        <w:t>",</w:t>
+      </w:r>
+      <w:proofErr w:type="spellStart"/>
+      <w:r>
+        <w:rPr>
+          <w:rFonts w:ascii="JetBrains Mono" w:hAnsi="JetBrains Mono"/>
+          <w:color w:val="6A8759"/>
+        </w:rPr>
+        <w:t>minIndex</w:t>
+      </w:r>
+      <w:proofErr w:type="spellEnd"/>
+      <w:r>
+        <w:rPr>
+          <w:rFonts w:ascii="JetBrains Mono" w:hAnsi="JetBrains Mono"/>
+          <w:color w:val="6A8759"/>
+        </w:rPr>
+        <w:t xml:space="preserve"> = "</w:t>
+      </w:r>
+      <w:r>
+        <w:rPr>
+          <w:rFonts w:ascii="JetBrains Mono" w:hAnsi="JetBrains Mono"/>
+          <w:color w:val="A9B7C6"/>
+        </w:rPr>
+        <w:t>+</w:t>
+      </w:r>
+      <w:proofErr w:type="spellStart"/>
+      <w:r>
+        <w:rPr>
+          <w:rFonts w:ascii="JetBrains Mono" w:hAnsi="JetBrains Mono"/>
+          <w:color w:val="A9B7C6"/>
+        </w:rPr>
+        <w:t>minIndex</w:t>
+      </w:r>
+      <w:proofErr w:type="spellEnd"/>
+      <w:r>
+        <w:rPr>
+          <w:rFonts w:ascii="JetBrains Mono" w:hAnsi="JetBrains Mono"/>
+          <w:color w:val="A9B7C6"/>
+        </w:rPr>
+        <w:t>+</w:t>
+      </w:r>
+      <w:r>
+        <w:rPr>
+          <w:rFonts w:ascii="JetBrains Mono" w:hAnsi="JetBrains Mono"/>
+          <w:color w:val="6A8759"/>
+        </w:rPr>
+        <w:t>",</w:t>
+      </w:r>
+      <w:proofErr w:type="spellStart"/>
+      <w:r>
+        <w:rPr>
+          <w:rFonts w:ascii="JetBrains Mono" w:hAnsi="JetBrains Mono"/>
+          <w:color w:val="6A8759"/>
+        </w:rPr>
+        <w:t>minValue</w:t>
+      </w:r>
+      <w:proofErr w:type="spellEnd"/>
+      <w:r>
+        <w:rPr>
+          <w:rFonts w:ascii="JetBrains Mono" w:hAnsi="JetBrains Mono"/>
+          <w:color w:val="6A8759"/>
+        </w:rPr>
+        <w:t xml:space="preserve"> = "</w:t>
+      </w:r>
+      <w:r>
+        <w:rPr>
+          <w:rFonts w:ascii="JetBrains Mono" w:hAnsi="JetBrains Mono"/>
+          <w:color w:val="A9B7C6"/>
+        </w:rPr>
+        <w:t>+</w:t>
+      </w:r>
+      <w:proofErr w:type="spellStart"/>
+      <w:r>
+        <w:rPr>
+          <w:rFonts w:ascii="JetBrains Mono" w:hAnsi="JetBrains Mono"/>
+          <w:color w:val="A9B7C6"/>
+        </w:rPr>
+        <w:t>arr</w:t>
+      </w:r>
+      <w:proofErr w:type="spellEnd"/>
+      <w:r>
+        <w:rPr>
+          <w:rFonts w:ascii="JetBrains Mono" w:hAnsi="JetBrains Mono"/>
+          <w:color w:val="A9B7C6"/>
+        </w:rPr>
+        <w:t>[</w:t>
+      </w:r>
+      <w:proofErr w:type="spellStart"/>
+      <w:r>
+        <w:rPr>
+          <w:rFonts w:ascii="JetBrains Mono" w:hAnsi="JetBrains Mono"/>
+          <w:color w:val="A9B7C6"/>
+        </w:rPr>
+        <w:t>minIndex</w:t>
+      </w:r>
+      <w:proofErr w:type="spellEnd"/>
+      <w:r>
+        <w:rPr>
+          <w:rFonts w:ascii="JetBrains Mono" w:hAnsi="JetBrains Mono"/>
+          <w:color w:val="A9B7C6"/>
+        </w:rPr>
+        <w:t>]+</w:t>
+      </w:r>
+      <w:r>
+        <w:rPr>
+          <w:rFonts w:ascii="JetBrains Mono" w:hAnsi="JetBrains Mono"/>
+          <w:color w:val="6A8759"/>
+        </w:rPr>
+        <w:t>",Check("</w:t>
+      </w:r>
+      <w:r>
+        <w:rPr>
+          <w:rFonts w:ascii="JetBrains Mono" w:hAnsi="JetBrains Mono"/>
+          <w:color w:val="A9B7C6"/>
+        </w:rPr>
+        <w:t>+</w:t>
+      </w:r>
+      <w:proofErr w:type="spellStart"/>
+      <w:r>
+        <w:rPr>
+          <w:rFonts w:ascii="JetBrains Mono" w:hAnsi="JetBrains Mono"/>
+          <w:color w:val="A9B7C6"/>
+        </w:rPr>
+        <w:t>arr</w:t>
+      </w:r>
+      <w:proofErr w:type="spellEnd"/>
+      <w:r>
+        <w:rPr>
+          <w:rFonts w:ascii="JetBrains Mono" w:hAnsi="JetBrains Mono"/>
+          <w:color w:val="A9B7C6"/>
+        </w:rPr>
+        <w:t>[j]+</w:t>
+      </w:r>
+      <w:r>
+        <w:rPr>
+          <w:rFonts w:ascii="JetBrains Mono" w:hAnsi="JetBrains Mono"/>
+          <w:color w:val="6A8759"/>
+        </w:rPr>
+        <w:t>"&lt;"</w:t>
+      </w:r>
+      <w:r>
+        <w:rPr>
+          <w:rFonts w:ascii="JetBrains Mono" w:hAnsi="JetBrains Mono"/>
+          <w:color w:val="A9B7C6"/>
+        </w:rPr>
+        <w:t>+</w:t>
+      </w:r>
+      <w:proofErr w:type="spellStart"/>
+      <w:r>
+        <w:rPr>
+          <w:rFonts w:ascii="JetBrains Mono" w:hAnsi="JetBrains Mono"/>
+          <w:color w:val="A9B7C6"/>
+        </w:rPr>
+        <w:t>arr</w:t>
+      </w:r>
+      <w:proofErr w:type="spellEnd"/>
+      <w:r>
+        <w:rPr>
+          <w:rFonts w:ascii="JetBrains Mono" w:hAnsi="JetBrains Mono"/>
+          <w:color w:val="A9B7C6"/>
+        </w:rPr>
+        <w:t>[</w:t>
+      </w:r>
+      <w:proofErr w:type="spellStart"/>
+      <w:r>
+        <w:rPr>
+          <w:rFonts w:ascii="JetBrains Mono" w:hAnsi="JetBrains Mono"/>
+          <w:color w:val="A9B7C6"/>
+        </w:rPr>
+        <w:t>minIndex</w:t>
+      </w:r>
+      <w:proofErr w:type="spellEnd"/>
+      <w:r>
+        <w:rPr>
+          <w:rFonts w:ascii="JetBrains Mono" w:hAnsi="JetBrains Mono"/>
+          <w:color w:val="A9B7C6"/>
+        </w:rPr>
+        <w:t>]+</w:t>
+      </w:r>
+      <w:r>
+        <w:rPr>
+          <w:rFonts w:ascii="JetBrains Mono" w:hAnsi="JetBrains Mono"/>
+          <w:color w:val="6A8759"/>
+        </w:rPr>
+        <w:t>") =&gt; "</w:t>
+      </w:r>
+      <w:r>
+        <w:rPr>
+          <w:rFonts w:ascii="JetBrains Mono" w:hAnsi="JetBrains Mono"/>
+          <w:color w:val="A9B7C6"/>
+        </w:rPr>
+        <w:t>+(</w:t>
+      </w:r>
+      <w:proofErr w:type="spellStart"/>
+      <w:r>
+        <w:rPr>
+          <w:rFonts w:ascii="JetBrains Mono" w:hAnsi="JetBrains Mono"/>
+          <w:color w:val="A9B7C6"/>
+        </w:rPr>
+        <w:t>arr</w:t>
+      </w:r>
+      <w:proofErr w:type="spellEnd"/>
+      <w:r>
+        <w:rPr>
+          <w:rFonts w:ascii="JetBrains Mono" w:hAnsi="JetBrains Mono"/>
+          <w:color w:val="A9B7C6"/>
+        </w:rPr>
+        <w:t xml:space="preserve">[j] &lt; </w:t>
+      </w:r>
+      <w:proofErr w:type="spellStart"/>
+      <w:r>
+        <w:rPr>
+          <w:rFonts w:ascii="JetBrains Mono" w:hAnsi="JetBrains Mono"/>
+          <w:color w:val="A9B7C6"/>
+        </w:rPr>
+        <w:t>arr</w:t>
+      </w:r>
+      <w:proofErr w:type="spellEnd"/>
+      <w:r>
+        <w:rPr>
+          <w:rFonts w:ascii="JetBrains Mono" w:hAnsi="JetBrains Mono"/>
+          <w:color w:val="A9B7C6"/>
+        </w:rPr>
+        <w:t>[</w:t>
+      </w:r>
+      <w:proofErr w:type="spellStart"/>
+      <w:r>
+        <w:rPr>
+          <w:rFonts w:ascii="JetBrains Mono" w:hAnsi="JetBrains Mono"/>
+          <w:color w:val="A9B7C6"/>
+        </w:rPr>
+        <w:t>minIndex</w:t>
+      </w:r>
+      <w:proofErr w:type="spellEnd"/>
+      <w:r>
+        <w:rPr>
+          <w:rFonts w:ascii="JetBrains Mono" w:hAnsi="JetBrains Mono"/>
+          <w:color w:val="A9B7C6"/>
+        </w:rPr>
+        <w:t>]))</w:t>
+      </w:r>
+      <w:r>
+        <w:rPr>
+          <w:rFonts w:ascii="JetBrains Mono" w:hAnsi="JetBrains Mono"/>
+          <w:color w:val="CC7832"/>
+        </w:rPr>
+        <w:t>;</w:t>
+      </w:r>
+      <w:r>
+        <w:rPr>
+          <w:rFonts w:ascii="JetBrains Mono" w:hAnsi="JetBrains Mono"/>
+          <w:color w:val="CC7832"/>
+        </w:rPr>
+        <w:br/>
+        <w:t xml:space="preserve">                if </w:t>
+      </w:r>
+      <w:r>
+        <w:rPr>
+          <w:rFonts w:ascii="JetBrains Mono" w:hAnsi="JetBrains Mono"/>
+          <w:color w:val="A9B7C6"/>
+        </w:rPr>
+        <w:t>(</w:t>
+      </w:r>
+      <w:proofErr w:type="spellStart"/>
+      <w:r>
+        <w:rPr>
+          <w:rFonts w:ascii="JetBrains Mono" w:hAnsi="JetBrains Mono"/>
+          <w:color w:val="A9B7C6"/>
+        </w:rPr>
+        <w:t>arr</w:t>
+      </w:r>
+      <w:proofErr w:type="spellEnd"/>
+      <w:r>
+        <w:rPr>
+          <w:rFonts w:ascii="JetBrains Mono" w:hAnsi="JetBrains Mono"/>
+          <w:color w:val="A9B7C6"/>
+        </w:rPr>
+        <w:t xml:space="preserve">[j] &lt; </w:t>
+      </w:r>
+      <w:proofErr w:type="spellStart"/>
+      <w:r>
+        <w:rPr>
+          <w:rFonts w:ascii="JetBrains Mono" w:hAnsi="JetBrains Mono"/>
+          <w:color w:val="A9B7C6"/>
+        </w:rPr>
+        <w:t>arr</w:t>
+      </w:r>
+      <w:proofErr w:type="spellEnd"/>
+      <w:r>
+        <w:rPr>
+          <w:rFonts w:ascii="JetBrains Mono" w:hAnsi="JetBrains Mono"/>
+          <w:color w:val="A9B7C6"/>
+        </w:rPr>
+        <w:t>[</w:t>
+      </w:r>
+      <w:proofErr w:type="spellStart"/>
+      <w:r>
+        <w:rPr>
+          <w:rFonts w:ascii="JetBrains Mono" w:hAnsi="JetBrains Mono"/>
+          <w:color w:val="A9B7C6"/>
+        </w:rPr>
+        <w:t>minIndex</w:t>
+      </w:r>
+      <w:proofErr w:type="spellEnd"/>
+      <w:r>
+        <w:rPr>
+          <w:rFonts w:ascii="JetBrains Mono" w:hAnsi="JetBrains Mono"/>
+          <w:color w:val="A9B7C6"/>
+        </w:rPr>
+        <w:t>]) {</w:t>
+      </w:r>
+      <w:r>
+        <w:rPr>
+          <w:rFonts w:ascii="JetBrains Mono" w:hAnsi="JetBrains Mono"/>
+          <w:color w:val="A9B7C6"/>
+        </w:rPr>
+        <w:br/>
+        <w:t xml:space="preserve">                    </w:t>
+      </w:r>
+      <w:proofErr w:type="spellStart"/>
+      <w:r>
+        <w:rPr>
+          <w:rFonts w:ascii="JetBrains Mono" w:hAnsi="JetBrains Mono"/>
+          <w:color w:val="A9B7C6"/>
+        </w:rPr>
+        <w:t>minIndex</w:t>
+      </w:r>
+      <w:proofErr w:type="spellEnd"/>
+      <w:r>
+        <w:rPr>
+          <w:rFonts w:ascii="JetBrains Mono" w:hAnsi="JetBrains Mono"/>
+          <w:color w:val="A9B7C6"/>
+        </w:rPr>
+        <w:t xml:space="preserve"> = j</w:t>
+      </w:r>
+      <w:r>
+        <w:rPr>
+          <w:rFonts w:ascii="JetBrains Mono" w:hAnsi="JetBrains Mono"/>
+          <w:color w:val="CC7832"/>
+        </w:rPr>
+        <w:t>;</w:t>
+      </w:r>
+      <w:r>
+        <w:rPr>
+          <w:rFonts w:ascii="JetBrains Mono" w:hAnsi="JetBrains Mono"/>
+          <w:color w:val="CC7832"/>
+        </w:rPr>
+        <w:br/>
+        <w:t xml:space="preserve">                </w:t>
+      </w:r>
+      <w:r>
+        <w:rPr>
+          <w:rFonts w:ascii="JetBrains Mono" w:hAnsi="JetBrains Mono"/>
+          <w:color w:val="A9B7C6"/>
+        </w:rPr>
+        <w:t>}</w:t>
+      </w:r>
+      <w:r>
+        <w:rPr>
+          <w:rFonts w:ascii="JetBrains Mono" w:hAnsi="JetBrains Mono"/>
+          <w:color w:val="A9B7C6"/>
+        </w:rPr>
+        <w:br/>
+        <w:t xml:space="preserve">                </w:t>
+      </w:r>
+      <w:proofErr w:type="spellStart"/>
+      <w:r>
+        <w:rPr>
+          <w:rFonts w:ascii="JetBrains Mono" w:hAnsi="JetBrains Mono"/>
+          <w:color w:val="A9B7C6"/>
+        </w:rPr>
+        <w:t>countloop</w:t>
+      </w:r>
+      <w:proofErr w:type="spellEnd"/>
+      <w:r>
+        <w:rPr>
+          <w:rFonts w:ascii="JetBrains Mono" w:hAnsi="JetBrains Mono"/>
+          <w:color w:val="A9B7C6"/>
+        </w:rPr>
+        <w:t>++</w:t>
+      </w:r>
+      <w:r>
+        <w:rPr>
+          <w:rFonts w:ascii="JetBrains Mono" w:hAnsi="JetBrains Mono"/>
+          <w:color w:val="CC7832"/>
+        </w:rPr>
+        <w:t>;</w:t>
+      </w:r>
+      <w:r>
+        <w:rPr>
+          <w:rFonts w:ascii="JetBrains Mono" w:hAnsi="JetBrains Mono"/>
+          <w:color w:val="CC7832"/>
+        </w:rPr>
+        <w:br/>
+        <w:t xml:space="preserve">            </w:t>
+      </w:r>
+      <w:r>
+        <w:rPr>
+          <w:rFonts w:ascii="JetBrains Mono" w:hAnsi="JetBrains Mono"/>
+          <w:color w:val="A9B7C6"/>
+        </w:rPr>
+        <w:t>}</w:t>
+      </w:r>
+      <w:r>
+        <w:rPr>
+          <w:rFonts w:ascii="JetBrains Mono" w:hAnsi="JetBrains Mono"/>
+          <w:color w:val="A9B7C6"/>
+        </w:rPr>
+        <w:br/>
+        <w:t xml:space="preserve">            swap = </w:t>
+      </w:r>
+      <w:proofErr w:type="spellStart"/>
+      <w:r>
+        <w:rPr>
+          <w:rFonts w:ascii="JetBrains Mono" w:hAnsi="JetBrains Mono"/>
+          <w:color w:val="A9B7C6"/>
+        </w:rPr>
+        <w:t>arr</w:t>
+      </w:r>
+      <w:proofErr w:type="spellEnd"/>
+      <w:r>
+        <w:rPr>
+          <w:rFonts w:ascii="JetBrains Mono" w:hAnsi="JetBrains Mono"/>
+          <w:color w:val="A9B7C6"/>
+        </w:rPr>
+        <w:t>[</w:t>
+      </w:r>
+      <w:proofErr w:type="spellStart"/>
+      <w:r>
+        <w:rPr>
+          <w:rFonts w:ascii="JetBrains Mono" w:hAnsi="JetBrains Mono"/>
+          <w:color w:val="A9B7C6"/>
+        </w:rPr>
+        <w:t>minIndex</w:t>
+      </w:r>
+      <w:proofErr w:type="spellEnd"/>
+      <w:r>
+        <w:rPr>
+          <w:rFonts w:ascii="JetBrains Mono" w:hAnsi="JetBrains Mono"/>
+          <w:color w:val="A9B7C6"/>
+        </w:rPr>
+        <w:t>]</w:t>
+      </w:r>
+      <w:r>
+        <w:rPr>
+          <w:rFonts w:ascii="JetBrains Mono" w:hAnsi="JetBrains Mono"/>
+          <w:color w:val="CC7832"/>
+        </w:rPr>
+        <w:t>;</w:t>
+      </w:r>
+      <w:r>
+        <w:rPr>
+          <w:rFonts w:ascii="JetBrains Mono" w:hAnsi="JetBrains Mono"/>
+          <w:color w:val="CC7832"/>
+        </w:rPr>
+        <w:br/>
+        <w:t xml:space="preserve">            </w:t>
+      </w:r>
+      <w:proofErr w:type="spellStart"/>
+      <w:r>
+        <w:rPr>
+          <w:rFonts w:ascii="JetBrains Mono" w:hAnsi="JetBrains Mono"/>
+          <w:color w:val="A9B7C6"/>
+        </w:rPr>
+        <w:t>arr</w:t>
+      </w:r>
+      <w:proofErr w:type="spellEnd"/>
+      <w:r>
+        <w:rPr>
+          <w:rFonts w:ascii="JetBrains Mono" w:hAnsi="JetBrains Mono"/>
+          <w:color w:val="A9B7C6"/>
+        </w:rPr>
+        <w:t>[</w:t>
+      </w:r>
+      <w:proofErr w:type="spellStart"/>
+      <w:r>
+        <w:rPr>
+          <w:rFonts w:ascii="JetBrains Mono" w:hAnsi="JetBrains Mono"/>
+          <w:color w:val="A9B7C6"/>
+        </w:rPr>
+        <w:t>minIndex</w:t>
+      </w:r>
+      <w:proofErr w:type="spellEnd"/>
+      <w:r>
+        <w:rPr>
+          <w:rFonts w:ascii="JetBrains Mono" w:hAnsi="JetBrains Mono"/>
+          <w:color w:val="A9B7C6"/>
+        </w:rPr>
+        <w:t xml:space="preserve">] = </w:t>
+      </w:r>
+      <w:proofErr w:type="spellStart"/>
+      <w:r>
+        <w:rPr>
+          <w:rFonts w:ascii="JetBrains Mono" w:hAnsi="JetBrains Mono"/>
+          <w:color w:val="A9B7C6"/>
+        </w:rPr>
+        <w:t>arr</w:t>
+      </w:r>
+      <w:proofErr w:type="spellEnd"/>
+      <w:r>
+        <w:rPr>
+          <w:rFonts w:ascii="JetBrains Mono" w:hAnsi="JetBrains Mono"/>
+          <w:color w:val="A9B7C6"/>
+        </w:rPr>
+        <w:t>[</w:t>
+      </w:r>
+      <w:proofErr w:type="spellStart"/>
+      <w:r>
+        <w:rPr>
+          <w:rFonts w:ascii="JetBrains Mono" w:hAnsi="JetBrains Mono"/>
+          <w:color w:val="A9B7C6"/>
+        </w:rPr>
+        <w:t>i</w:t>
+      </w:r>
+      <w:proofErr w:type="spellEnd"/>
+      <w:r>
+        <w:rPr>
+          <w:rFonts w:ascii="JetBrains Mono" w:hAnsi="JetBrains Mono"/>
+          <w:color w:val="A9B7C6"/>
+        </w:rPr>
+        <w:t>]</w:t>
+      </w:r>
+      <w:r>
+        <w:rPr>
+          <w:rFonts w:ascii="JetBrains Mono" w:hAnsi="JetBrains Mono"/>
+          <w:color w:val="CC7832"/>
+        </w:rPr>
+        <w:t>;</w:t>
+      </w:r>
+      <w:r>
+        <w:rPr>
+          <w:rFonts w:ascii="JetBrains Mono" w:hAnsi="JetBrains Mono"/>
+          <w:color w:val="CC7832"/>
+        </w:rPr>
+        <w:br/>
+        <w:t xml:space="preserve">            </w:t>
+      </w:r>
+      <w:proofErr w:type="spellStart"/>
+      <w:r>
+        <w:rPr>
+          <w:rFonts w:ascii="JetBrains Mono" w:hAnsi="JetBrains Mono"/>
+          <w:color w:val="A9B7C6"/>
+        </w:rPr>
+        <w:t>arr</w:t>
+      </w:r>
+      <w:proofErr w:type="spellEnd"/>
+      <w:r>
+        <w:rPr>
+          <w:rFonts w:ascii="JetBrains Mono" w:hAnsi="JetBrains Mono"/>
+          <w:color w:val="A9B7C6"/>
+        </w:rPr>
+        <w:t>[</w:t>
+      </w:r>
+      <w:proofErr w:type="spellStart"/>
+      <w:r>
+        <w:rPr>
+          <w:rFonts w:ascii="JetBrains Mono" w:hAnsi="JetBrains Mono"/>
+          <w:color w:val="A9B7C6"/>
+        </w:rPr>
+        <w:t>i</w:t>
+      </w:r>
+      <w:proofErr w:type="spellEnd"/>
+      <w:r>
+        <w:rPr>
+          <w:rFonts w:ascii="JetBrains Mono" w:hAnsi="JetBrains Mono"/>
+          <w:color w:val="A9B7C6"/>
+        </w:rPr>
+        <w:t>] = swap</w:t>
+      </w:r>
+      <w:r>
+        <w:rPr>
+          <w:rFonts w:ascii="JetBrains Mono" w:hAnsi="JetBrains Mono"/>
+          <w:color w:val="CC7832"/>
+        </w:rPr>
+        <w:t>;</w:t>
+      </w:r>
+      <w:r>
+        <w:rPr>
+          <w:rFonts w:ascii="JetBrains Mono" w:hAnsi="JetBrains Mono"/>
+          <w:color w:val="CC7832"/>
+        </w:rPr>
+        <w:br/>
+        <w:t xml:space="preserve">            </w:t>
+      </w:r>
+      <w:proofErr w:type="spellStart"/>
+      <w:r>
+        <w:rPr>
+          <w:rFonts w:ascii="JetBrains Mono" w:hAnsi="JetBrains Mono"/>
+          <w:color w:val="A9B7C6"/>
+        </w:rPr>
+        <w:t>System.</w:t>
+      </w:r>
+      <w:r>
+        <w:rPr>
+          <w:rFonts w:ascii="JetBrains Mono" w:hAnsi="JetBrains Mono"/>
+          <w:i/>
+          <w:iCs/>
+          <w:color w:val="9876AA"/>
+        </w:rPr>
+        <w:t>out</w:t>
+      </w:r>
+      <w:r>
+        <w:rPr>
+          <w:rFonts w:ascii="JetBrains Mono" w:hAnsi="JetBrains Mono"/>
+          <w:color w:val="A9B7C6"/>
+        </w:rPr>
+        <w:t>.println</w:t>
+      </w:r>
+      <w:proofErr w:type="spellEnd"/>
+      <w:r>
+        <w:rPr>
+          <w:rFonts w:ascii="JetBrains Mono" w:hAnsi="JetBrains Mono"/>
+          <w:color w:val="A9B7C6"/>
+        </w:rPr>
+        <w:t>(</w:t>
+      </w:r>
+      <w:r>
+        <w:rPr>
+          <w:rFonts w:ascii="JetBrains Mono" w:hAnsi="JetBrains Mono"/>
+          <w:color w:val="6A8759"/>
+        </w:rPr>
+        <w:t xml:space="preserve">"----------------------------------------- </w:t>
+      </w:r>
+      <w:proofErr w:type="spellStart"/>
+      <w:r>
+        <w:rPr>
+          <w:rFonts w:ascii="JetBrains Mono" w:hAnsi="JetBrains Mono"/>
+          <w:color w:val="6A8759"/>
+        </w:rPr>
+        <w:t>i</w:t>
+      </w:r>
+      <w:proofErr w:type="spellEnd"/>
+      <w:r>
+        <w:rPr>
+          <w:rFonts w:ascii="JetBrains Mono" w:hAnsi="JetBrains Mono"/>
+          <w:color w:val="6A8759"/>
+        </w:rPr>
+        <w:t xml:space="preserve"> = "</w:t>
+      </w:r>
+      <w:r>
+        <w:rPr>
+          <w:rFonts w:ascii="JetBrains Mono" w:hAnsi="JetBrains Mono"/>
+          <w:color w:val="A9B7C6"/>
+        </w:rPr>
+        <w:t>+</w:t>
+      </w:r>
+      <w:proofErr w:type="spellStart"/>
+      <w:r>
+        <w:rPr>
+          <w:rFonts w:ascii="JetBrains Mono" w:hAnsi="JetBrains Mono"/>
+          <w:color w:val="A9B7C6"/>
+        </w:rPr>
+        <w:t>i</w:t>
+      </w:r>
+      <w:proofErr w:type="spellEnd"/>
+      <w:r>
+        <w:rPr>
+          <w:rFonts w:ascii="JetBrains Mono" w:hAnsi="JetBrains Mono"/>
+          <w:color w:val="A9B7C6"/>
+        </w:rPr>
+        <w:t>+</w:t>
+      </w:r>
+      <w:r>
+        <w:rPr>
+          <w:rFonts w:ascii="JetBrains Mono" w:hAnsi="JetBrains Mono"/>
+          <w:color w:val="6A8759"/>
+        </w:rPr>
+        <w:t>" Complete -----------------------------------------"</w:t>
+      </w:r>
+      <w:r>
+        <w:rPr>
+          <w:rFonts w:ascii="JetBrains Mono" w:hAnsi="JetBrains Mono"/>
+          <w:color w:val="A9B7C6"/>
+        </w:rPr>
+        <w:t>)</w:t>
+      </w:r>
+      <w:r>
+        <w:rPr>
+          <w:rFonts w:ascii="JetBrains Mono" w:hAnsi="JetBrains Mono"/>
+          <w:color w:val="CC7832"/>
+        </w:rPr>
+        <w:t>;</w:t>
+      </w:r>
+      <w:r>
+        <w:rPr>
+          <w:rFonts w:ascii="JetBrains Mono" w:hAnsi="JetBrains Mono"/>
+          <w:color w:val="CC7832"/>
+        </w:rPr>
+        <w:br/>
+        <w:t xml:space="preserve">            </w:t>
+      </w:r>
+      <w:proofErr w:type="spellStart"/>
+      <w:r>
+        <w:rPr>
+          <w:rFonts w:ascii="JetBrains Mono" w:hAnsi="JetBrains Mono"/>
+          <w:color w:val="A9B7C6"/>
+        </w:rPr>
+        <w:t>System.</w:t>
+      </w:r>
+      <w:r>
+        <w:rPr>
+          <w:rFonts w:ascii="JetBrains Mono" w:hAnsi="JetBrains Mono"/>
+          <w:i/>
+          <w:iCs/>
+          <w:color w:val="9876AA"/>
+        </w:rPr>
+        <w:t>out</w:t>
+      </w:r>
+      <w:r>
+        <w:rPr>
+          <w:rFonts w:ascii="JetBrains Mono" w:hAnsi="JetBrains Mono"/>
+          <w:color w:val="A9B7C6"/>
+        </w:rPr>
+        <w:t>.println</w:t>
+      </w:r>
+      <w:proofErr w:type="spellEnd"/>
+      <w:r>
+        <w:rPr>
+          <w:rFonts w:ascii="JetBrains Mono" w:hAnsi="JetBrains Mono"/>
+          <w:color w:val="A9B7C6"/>
+        </w:rPr>
+        <w:t>(</w:t>
+      </w:r>
+      <w:proofErr w:type="spellStart"/>
+      <w:r>
+        <w:rPr>
+          <w:rFonts w:ascii="JetBrains Mono" w:hAnsi="JetBrains Mono"/>
+          <w:color w:val="A9B7C6"/>
+        </w:rPr>
+        <w:t>Arrays.</w:t>
+      </w:r>
+      <w:r>
+        <w:rPr>
+          <w:rFonts w:ascii="JetBrains Mono" w:hAnsi="JetBrains Mono"/>
+          <w:i/>
+          <w:iCs/>
+          <w:color w:val="A9B7C6"/>
+        </w:rPr>
+        <w:t>toString</w:t>
+      </w:r>
+      <w:proofErr w:type="spellEnd"/>
+      <w:r>
+        <w:rPr>
+          <w:rFonts w:ascii="JetBrains Mono" w:hAnsi="JetBrains Mono"/>
+          <w:color w:val="A9B7C6"/>
+        </w:rPr>
+        <w:t>(</w:t>
+      </w:r>
+      <w:proofErr w:type="spellStart"/>
+      <w:r>
+        <w:rPr>
+          <w:rFonts w:ascii="JetBrains Mono" w:hAnsi="JetBrains Mono"/>
+          <w:color w:val="A9B7C6"/>
+        </w:rPr>
+        <w:t>arr</w:t>
+      </w:r>
+      <w:proofErr w:type="spellEnd"/>
+      <w:r>
+        <w:rPr>
+          <w:rFonts w:ascii="JetBrains Mono" w:hAnsi="JetBrains Mono"/>
+          <w:color w:val="A9B7C6"/>
+        </w:rPr>
+        <w:t>))</w:t>
+      </w:r>
+      <w:r>
+        <w:rPr>
+          <w:rFonts w:ascii="JetBrains Mono" w:hAnsi="JetBrains Mono"/>
+          <w:color w:val="CC7832"/>
+        </w:rPr>
+        <w:t>;</w:t>
+      </w:r>
+      <w:r>
+        <w:rPr>
+          <w:rFonts w:ascii="JetBrains Mono" w:hAnsi="JetBrains Mono"/>
+          <w:color w:val="CC7832"/>
+        </w:rPr>
+        <w:br/>
+      </w:r>
+      <w:r>
+        <w:rPr>
+          <w:rFonts w:ascii="JetBrains Mono" w:hAnsi="JetBrains Mono"/>
+          <w:color w:val="CC7832"/>
+        </w:rPr>
+        <w:br/>
+        <w:t xml:space="preserve">        </w:t>
+      </w:r>
+      <w:r>
+        <w:rPr>
+          <w:rFonts w:ascii="JetBrains Mono" w:hAnsi="JetBrains Mono"/>
+          <w:color w:val="A9B7C6"/>
+        </w:rPr>
+        <w:t>}</w:t>
+      </w:r>
+      <w:r>
+        <w:rPr>
+          <w:rFonts w:ascii="JetBrains Mono" w:hAnsi="JetBrains Mono"/>
+          <w:color w:val="A9B7C6"/>
+        </w:rPr>
+        <w:br/>
+      </w:r>
+      <w:r>
+        <w:rPr>
+          <w:rFonts w:ascii="JetBrains Mono" w:hAnsi="JetBrains Mono"/>
+          <w:color w:val="A9B7C6"/>
+        </w:rPr>
+        <w:br/>
+        <w:t xml:space="preserve">        </w:t>
+      </w:r>
+      <w:proofErr w:type="spellStart"/>
+      <w:r>
+        <w:rPr>
+          <w:rFonts w:ascii="JetBrains Mono" w:hAnsi="JetBrains Mono"/>
+          <w:color w:val="A9B7C6"/>
+        </w:rPr>
+        <w:t>System.</w:t>
+      </w:r>
+      <w:r>
+        <w:rPr>
+          <w:rFonts w:ascii="JetBrains Mono" w:hAnsi="JetBrains Mono"/>
+          <w:i/>
+          <w:iCs/>
+          <w:color w:val="9876AA"/>
+        </w:rPr>
+        <w:t>out</w:t>
+      </w:r>
+      <w:r>
+        <w:rPr>
+          <w:rFonts w:ascii="JetBrains Mono" w:hAnsi="JetBrains Mono"/>
+          <w:color w:val="A9B7C6"/>
+        </w:rPr>
+        <w:t>.println</w:t>
+      </w:r>
+      <w:proofErr w:type="spellEnd"/>
+      <w:r>
+        <w:rPr>
+          <w:rFonts w:ascii="JetBrains Mono" w:hAnsi="JetBrains Mono"/>
+          <w:color w:val="A9B7C6"/>
+        </w:rPr>
+        <w:t>(</w:t>
+      </w:r>
+      <w:r>
+        <w:rPr>
+          <w:rFonts w:ascii="JetBrains Mono" w:hAnsi="JetBrains Mono"/>
+          <w:color w:val="6A8759"/>
+        </w:rPr>
+        <w:t>"Number of time value inner loop works: "</w:t>
+      </w:r>
+      <w:r>
+        <w:rPr>
+          <w:rFonts w:ascii="JetBrains Mono" w:hAnsi="JetBrains Mono"/>
+          <w:color w:val="A9B7C6"/>
+        </w:rPr>
+        <w:t>+</w:t>
+      </w:r>
+      <w:proofErr w:type="spellStart"/>
+      <w:r>
+        <w:rPr>
+          <w:rFonts w:ascii="JetBrains Mono" w:hAnsi="JetBrains Mono"/>
+          <w:color w:val="A9B7C6"/>
+        </w:rPr>
+        <w:t>countloop</w:t>
+      </w:r>
+      <w:proofErr w:type="spellEnd"/>
+      <w:r>
+        <w:rPr>
+          <w:rFonts w:ascii="JetBrains Mono" w:hAnsi="JetBrains Mono"/>
+          <w:color w:val="A9B7C6"/>
+        </w:rPr>
+        <w:t>)</w:t>
+      </w:r>
+      <w:r>
+        <w:rPr>
+          <w:rFonts w:ascii="JetBrains Mono" w:hAnsi="JetBrains Mono"/>
+          <w:color w:val="CC7832"/>
+        </w:rPr>
+        <w:t>;</w:t>
+      </w:r>
+      <w:r>
+        <w:rPr>
+          <w:rFonts w:ascii="JetBrains Mono" w:hAnsi="JetBrains Mono"/>
+          <w:color w:val="CC7832"/>
+        </w:rPr>
+        <w:br/>
+        <w:t xml:space="preserve">    </w:t>
+      </w:r>
+      <w:r>
+        <w:rPr>
+          <w:rFonts w:ascii="JetBrains Mono" w:hAnsi="JetBrains Mono"/>
+          <w:color w:val="A9B7C6"/>
+        </w:rPr>
+        <w:t>}</w:t>
+      </w:r>
+    </w:p>
+    <w:p>
+      <w:pPr>
+        <w:rPr>
+          <w:rFonts w:ascii="Times New Roman" w:hAnsi="Times New Roman" w:cs="Times New Roman"/>
+          <w:b/>
+          <w:i/>
+          <w:sz w:val="32"/>
+          <w:u w:val="single"/>
+        </w:rPr>
+      </w:pPr>
+      <w:r>
+        <w:rPr>
+          <w:rFonts w:ascii="Times New Roman" w:hAnsi="Times New Roman" w:cs="Times New Roman"/>
+          <w:b/>
+          <w:i/>
+          <w:sz w:val="32"/>
+          <w:u w:val="single"/>
+        </w:rPr>
+        <w:br w:type="page"/>
+      </w:r>
+    </w:p>
+    <w:p>
+      <w:pPr>
+        <w:spacing w:before="240"/>
+        <w:rPr>
+          <w:rFonts w:ascii="Times New Roman" w:hAnsi="Times New Roman" w:cs="Times New Roman"/>
+          <w:b/>
+          <w:i/>
+          <w:sz w:val="32"/>
+          <w:u w:val="single"/>
+        </w:rPr>
+      </w:pPr>
+      <w:r>
+        <w:rPr>
+          <w:rFonts w:ascii="Times New Roman" w:hAnsi="Times New Roman" w:cs="Times New Roman"/>
+          <w:b/>
+          <w:i/>
+          <w:sz w:val="32"/>
+          <w:u w:val="single"/>
+        </w:rPr>
+        <w:lastRenderedPageBreak/>
+        <w:t>Output</w:t>
+      </w:r>
+      <w:r>
+        <w:rPr>
+          <w:rFonts w:ascii="Times New Roman" w:hAnsi="Times New Roman" w:cs="Times New Roman"/>
+          <w:b/>
+          <w:i/>
+          <w:sz w:val="32"/>
+          <w:u w:val="single"/>
+        </w:rPr>
+        <w:t>:</w:t>
+      </w:r>
+    </w:p>
+    <w:p>
+      <w:r>
+        <w:rPr>
+          <w:noProof/>
+        </w:rPr>
+        <w:drawing>
+          <wp:inline distT="0" distB="0" distL="0" distR="0" wp14:anchorId="6925EA6E" wp14:editId="6E9F62E3">
+            <wp:extent cx="5943600" cy="4502785"/>
+            <wp:effectExtent l="0" t="0" r="0" b="0"/>
+            <wp:docPr id="2" name="Picture 2"/>
+            <wp:cNvGraphicFramePr>
+              <a:graphicFrameLocks xmlns:a="http://schemas.openxmlformats.org/drawingml/2006/main" noChangeAspect="1"/>
+            </wp:cNvGraphicFramePr>
+            <a:graphic xmlns:a="http://schemas.openxmlformats.org/drawingml/2006/main">
+              <a:graphicData uri="http://schemas.openxmlformats.org/drawingml/2006/picture">
+                <pic:pic xmlns:pic="http://schemas.openxmlformats.org/drawingml/2006/picture">
+                  <pic:nvPicPr>
+                    <pic:cNvPr id="2" name="1.PNG"/>
+                    <pic:cNvPicPr/>
+                  </pic:nvPicPr>
+                  <pic:blipFill>
+                    <a:blip r:embed="rId9">
+                      <a:extLst>
+                        <a:ext uri="{28A0092B-C50C-407E-A947-70E740481C1C}">
+                          <a14:useLocalDpi xmlns:a14="http://schemas.microsoft.com/office/drawing/2010/main" val="0"/>
+                        </a:ext>
+                      </a:extLst>
+                    </a:blip>
+                    <a:stretch>
+                      <a:fillRect/>
+                    </a:stretch>
+                  </pic:blipFill>
+                  <pic:spPr>
+                    <a:xfrm>
+                      <a:off x="0" y="0"/>
+                      <a:ext cx="5943600" cy="4502785"/>
+                    </a:xfrm>
+                    <a:prstGeom prst="rect">
+                      <a:avLst/>
+                    </a:prstGeom>
+                  </pic:spPr>
+                </pic:pic>
+              </a:graphicData>
+            </a:graphic>
+          </wp:inline>
+        </w:drawing>
+      </w:r>
+      <w:r>
+        <w:rPr>
+          <w:noProof/>
+        </w:rPr>
+        <w:drawing>
+          <wp:inline distT="0" distB="0" distL="0" distR="0" wp14:anchorId="73A19200" wp14:editId="186B0DCD">
+            <wp:extent cx="5943600" cy="2396490"/>
+            <wp:effectExtent l="0" t="0" r="0" b="3810"/>
+            <wp:docPr id="3" name="Picture 3"/>
+            <wp:cNvGraphicFramePr>
+              <a:graphicFrameLocks xmlns:a="http://schemas.openxmlformats.org/drawingml/2006/main" noChangeAspect="1"/>
+            </wp:cNvGraphicFramePr>
+            <a:graphic xmlns:a="http://schemas.openxmlformats.org/drawingml/2006/main">
+              <a:graphicData uri="http://schemas.openxmlformats.org/drawingml/2006/picture">
+                <pic:pic xmlns:pic="http://schemas.openxmlformats.org/drawingml/2006/picture">
+                  <pic:nvPicPr>
+                    <pic:cNvPr id="3" name="1b.PNG"/>
+                    <pic:cNvPicPr/>
+                  </pic:nvPicPr>
+                  <pic:blipFill>
+                    <a:blip r:embed="rId10">
+                      <a:extLst>
+                        <a:ext uri="{28A0092B-C50C-407E-A947-70E740481C1C}">
+                          <a14:useLocalDpi xmlns:a14="http://schemas.microsoft.com/office/drawing/2010/main" val="0"/>
+                        </a:ext>
+                      </a:extLst>
+                    </a:blip>
+                    <a:stretch>
+                      <a:fillRect/>
+                    </a:stretch>
+                  </pic:blipFill>
+                  <pic:spPr>
+                    <a:xfrm>
+                      <a:off x="0" y="0"/>
+                      <a:ext cx="5943600" cy="2396490"/>
+                    </a:xfrm>
+                    <a:prstGeom prst="rect">
+                      <a:avLst/>
+                    </a:prstGeom>
+                  </pic:spPr>
+                </pic:pic>
+              </a:graphicData>
+            </a:graphic>
+          </wp:inline>
+        </w:drawing>
+      </w:r>
+    </w:p>
+    <w:p/>
+    <w:p/>
+    <w:p>
+      <w:r>
+        <w:br w:type="page"/>
+      </w:r>
+    </w:p>
+    <w:p/>
+    <w:p>
+      <w:r>
+        <w:rPr>
+          <w:rFonts w:ascii="Arial" w:hAnsi="Arial" w:cs="Arial"/>
+          <w:color w:val="3C4043"/>
+          <w:spacing w:val="3"/>
+          <w:sz w:val="21"/>
+          <w:szCs w:val="21"/>
+        </w:rPr>
+        <w:t>3</w:t>
+      </w:r>
+      <w:r>
+        <w:rPr>
+          <w:rFonts w:ascii="Arial" w:hAnsi="Arial" w:cs="Arial"/>
+          <w:color w:val="3C4043"/>
+          <w:spacing w:val="3"/>
+          <w:sz w:val="21"/>
+          <w:szCs w:val="21"/>
+        </w:rPr>
+        <w:t xml:space="preserve">) Which sorting technique is better for the above </w:t>
+      </w:r>
+      <w:proofErr w:type="gramStart"/>
+      <w:r>
+        <w:rPr>
+          <w:rFonts w:ascii="Arial" w:hAnsi="Arial" w:cs="Arial"/>
+          <w:color w:val="3C4043"/>
+          <w:spacing w:val="3"/>
+          <w:sz w:val="21"/>
+          <w:szCs w:val="21"/>
+        </w:rPr>
+        <w:t>array.</w:t>
+      </w:r>
+      <w:proofErr w:type="gramEnd"/>
+    </w:p>
+    <w:p>
+      <w:r>
+        <w:rPr>
+          <w:noProof/>
+        </w:rPr>
+        <w:drawing>
+          <wp:inline distT="0" distB="0" distL="0" distR="0" wp14:anchorId="3C907511" wp14:editId="64955EB7">
+            <wp:extent cx="5943600" cy="1325245"/>
+            <wp:effectExtent l="0" t="0" r="0" b="8255"/>
+            <wp:docPr id="6" name="Picture 6"/>
+            <wp:cNvGraphicFramePr>
+              <a:graphicFrameLocks xmlns:a="http://schemas.openxmlformats.org/drawingml/2006/main" noChangeAspect="1"/>
+            </wp:cNvGraphicFramePr>
+            <a:graphic xmlns:a="http://schemas.openxmlformats.org/drawingml/2006/main">
+              <a:graphicData uri="http://schemas.openxmlformats.org/drawingml/2006/picture">
+                <pic:pic xmlns:pic="http://schemas.openxmlformats.org/drawingml/2006/picture">
+                  <pic:nvPicPr>
+                    <pic:cNvPr id="1" name=""/>
+                    <pic:cNvPicPr/>
+                  </pic:nvPicPr>
+                  <pic:blipFill>
+                    <a:blip r:embed="rId11"/>
+                    <a:stretch>
+                      <a:fillRect/>
+                    </a:stretch>
+                  </pic:blipFill>
+                  <pic:spPr>
+                    <a:xfrm>
+                      <a:off x="0" y="0"/>
+                      <a:ext cx="5943600" cy="1325245"/>
+                    </a:xfrm>
+                    <a:prstGeom prst="rect">
+                      <a:avLst/>
+                    </a:prstGeom>
+                  </pic:spPr>
+                </pic:pic>
+              </a:graphicData>
+            </a:graphic>
+          </wp:inline>
+        </w:drawing>
+      </w:r>
+    </w:p>
+    <w:p/>
+    <w:p>
+      <w:r>
+        <w:rPr>
+          <w:rFonts w:ascii="Arial" w:hAnsi="Arial" w:cs="Arial"/>
+          <w:color w:val="3C4043"/>
+          <w:spacing w:val="3"/>
+          <w:sz w:val="21"/>
+          <w:szCs w:val="21"/>
+        </w:rPr>
+        <w:t>4</w:t>
+      </w:r>
+      <w:r>
+        <w:rPr>
+          <w:rFonts w:ascii="Arial" w:hAnsi="Arial" w:cs="Arial"/>
+          <w:color w:val="3C4043"/>
+          <w:spacing w:val="3"/>
+          <w:sz w:val="21"/>
+          <w:szCs w:val="21"/>
+        </w:rPr>
+        <w:t>) In what type of scenarios we should use insertion sort and selection sort.</w:t>
+      </w:r>
+    </w:p>
+    <w:p>
+      <w:r>
+        <w:t>Insertion sort is the best way for short array or small array and the array which is half sort or only one index is have be sort so the best way thing is that it will only compare one’s and the</w:t>
+      </w:r>
+      <w:r>
+        <w:t xml:space="preserve"> time complexity</w:t>
+      </w:r>
+      <w:r>
+        <w:t xml:space="preserve"> </w:t>
+      </w:r>
+      <w:r>
+        <w:t>0(n</w:t>
+      </w:r>
+      <w:r>
+        <w:rPr>
+          <w:vertAlign w:val="superscript"/>
+        </w:rPr>
+        <w:t>2</w:t>
+      </w:r>
+      <w:r>
+        <w:t>)</w:t>
+      </w:r>
+      <w:r>
+        <w:t>.The best scenarios for selection sort is large data</w:t>
+      </w:r>
+      <w:r>
+        <w:t xml:space="preserve"> and after doing some iteration we known that the loop will not go back and found the next/least minimum from the last one so time complexity is </w:t>
+      </w:r>
+      <w:r>
+        <w:t>0(n</w:t>
+      </w:r>
+      <w:r>
+        <w:rPr>
+          <w:vertAlign w:val="superscript"/>
+        </w:rPr>
+        <w:t>2</w:t>
+      </w:r>
+      <w:r>
+        <w:t>)</w:t>
+      </w:r>
+      <w:r>
+        <w:t>.</w:t>
+      </w:r>
+      <w:r>
+        <w:t xml:space="preserve"> The best time is </w:t>
+      </w:r>
+      <w:proofErr w:type="gramStart"/>
+      <w:r>
+        <w:t>O(</w:t>
+      </w:r>
+      <w:proofErr w:type="gramEnd"/>
+      <w:r>
+        <w:t>n) and it always change/sort the position of one element in the array.</w:t>
+      </w:r>
       <w:bookmarkStart w:id="0" w:name="_GoBack"/>
       <w:bookmarkEnd w:id="0"/>
+      <w:r>
+        <w:t xml:space="preserve"> </w:t>
+      </w:r>
+    </w:p>
+    <w:p/>
+    <w:p/>
+    <w:p/>
+    <w:p/>
+    <w:p/>
+    <w:p/>
+    <w:p/>
+    <w:p/>
+    <w:p>
+      <w:pPr>
+        <w:tabs>
+          <w:tab w:val="left" w:pos="1289"/>
+        </w:tabs>
+      </w:pPr>
+      <w:r>
+        <w:tab/>
+      </w:r>
+    </w:p>
+    <w:p>
+      <w:pPr>
+        <w:tabs>
+          <w:tab w:val="left" w:pos="1289"/>
+        </w:tabs>
+      </w:pPr>
+    </w:p>
+    <w:p>
+      <w:pPr>
+        <w:tabs>
+          <w:tab w:val="left" w:pos="1289"/>
+        </w:tabs>
+      </w:pPr>
     </w:p>
     <w:sectPr>
-      <w:headerReference w:type="default" r:id="rId8"/>
-      <w:footerReference w:type="default" r:id="rId9"/>
+      <w:headerReference w:type="default" r:id="rId12"/>
+      <w:footerReference w:type="default" r:id="rId13"/>
       <w:pgSz w:w="12240" w:h="15840"/>
       <w:pgMar w:top="1440" w:right="1440" w:bottom="1440" w:left="1440" w:header="720" w:footer="720" w:gutter="0"/>
       <w:cols w:space="720"/>
@@ -605,7 +4869,7 @@
       <w:rPr>
         <w:noProof/>
       </w:rPr>
-      <w:t>Wednesday, October 28, 2020</w:t>
+      <w:t>Thursday, November 5, 2020</w:t>
     </w:r>
     <w:r>
       <w:fldChar w:fldCharType="end"/>
@@ -643,7 +4907,7 @@
           <w:rPr>
             <w:noProof/>
           </w:rPr>
-          <w:t>2</w:t>
+          <w:t>6</w:t>
         </w:r>
         <w:r>
           <w:rPr>

</xml_diff>